<commit_message>
575962 Added changes for IOC exit
</commit_message>
<xml_diff>
--- a/CM/Build 2/TAS eBill VDD IB_2_577.docx
+++ b/CM/Build 2/TAS eBill VDD IB_2_577.docx
@@ -528,7 +528,15 @@
               <w:pStyle w:val="TableText"/>
             </w:pPr>
             <w:r>
-              <w:t>Halfaker&amp; Leidos</w:t>
+              <w:t>Halfaker</w:t>
+            </w:r>
+            <w:r>
+              <w:t xml:space="preserve"> </w:t>
+            </w:r>
+            <w:bookmarkStart w:id="2" w:name="_GoBack"/>
+            <w:bookmarkEnd w:id="2"/>
+            <w:r>
+              <w:t>&amp; Leidos</w:t>
             </w:r>
           </w:p>
         </w:tc>
@@ -582,8 +590,8 @@
             <w:pPr>
               <w:pStyle w:val="TableHeading"/>
             </w:pPr>
-            <w:bookmarkStart w:id="2" w:name="ColumnTitle_02"/>
-            <w:bookmarkEnd w:id="2"/>
+            <w:bookmarkStart w:id="3" w:name="ColumnTitle_02"/>
+            <w:bookmarkEnd w:id="3"/>
             <w:r>
               <w:t>Date</w:t>
             </w:r>
@@ -2229,13 +2237,13 @@
       <w:pPr>
         <w:pStyle w:val="Heading1"/>
       </w:pPr>
-      <w:bookmarkStart w:id="3" w:name="_Toc494404089"/>
+      <w:bookmarkStart w:id="4" w:name="_Toc494404089"/>
       <w:bookmarkEnd w:id="0"/>
       <w:r>
         <w:lastRenderedPageBreak/>
         <w:t>General Configuration Management (CM) Information</w:t>
       </w:r>
-      <w:bookmarkEnd w:id="3"/>
+      <w:bookmarkEnd w:id="4"/>
     </w:p>
     <w:tbl>
       <w:tblPr>
@@ -2264,8 +2272,8 @@
             <w:pPr>
               <w:pStyle w:val="TableHeading"/>
             </w:pPr>
-            <w:bookmarkStart w:id="4" w:name="ColumnTitle_03"/>
-            <w:bookmarkEnd w:id="4"/>
+            <w:bookmarkStart w:id="5" w:name="ColumnTitle_03"/>
+            <w:bookmarkEnd w:id="5"/>
             <w:r>
               <w:t>Deliverable (Product) Name</w:t>
             </w:r>
@@ -2459,11 +2467,11 @@
       <w:pPr>
         <w:pStyle w:val="Heading1"/>
       </w:pPr>
-      <w:bookmarkStart w:id="5" w:name="_Toc494404090"/>
+      <w:bookmarkStart w:id="6" w:name="_Toc494404090"/>
       <w:r>
         <w:t>Configuration Management (CM) Tools</w:t>
       </w:r>
-      <w:bookmarkEnd w:id="5"/>
+      <w:bookmarkEnd w:id="6"/>
     </w:p>
     <w:tbl>
       <w:tblPr>
@@ -2494,8 +2502,8 @@
             <w:pPr>
               <w:pStyle w:val="TableHeading"/>
             </w:pPr>
-            <w:bookmarkStart w:id="6" w:name="ColumnTitle_04"/>
-            <w:bookmarkEnd w:id="6"/>
+            <w:bookmarkStart w:id="7" w:name="ColumnTitle_04"/>
+            <w:bookmarkEnd w:id="7"/>
             <w:r>
               <w:t>CM Tools</w:t>
             </w:r>
@@ -2838,23 +2846,23 @@
       <w:pPr>
         <w:pStyle w:val="Heading1"/>
       </w:pPr>
-      <w:bookmarkStart w:id="7" w:name="_Toc494404091"/>
+      <w:bookmarkStart w:id="8" w:name="_Toc494404091"/>
       <w:r>
         <w:t>Configuration Management of Documents</w:t>
       </w:r>
-      <w:bookmarkEnd w:id="7"/>
+      <w:bookmarkEnd w:id="8"/>
     </w:p>
     <w:p>
       <w:pPr>
         <w:pStyle w:val="Heading2"/>
       </w:pPr>
-      <w:bookmarkStart w:id="8" w:name="ColumnTitle_05"/>
-      <w:bookmarkStart w:id="9" w:name="_Toc494404092"/>
-      <w:bookmarkEnd w:id="8"/>
+      <w:bookmarkStart w:id="9" w:name="ColumnTitle_05"/>
+      <w:bookmarkStart w:id="10" w:name="_Toc494404092"/>
+      <w:bookmarkEnd w:id="9"/>
       <w:r>
         <w:t>Rational Change and Configuration Management (CCM) Documents</w:t>
       </w:r>
-      <w:bookmarkEnd w:id="9"/>
+      <w:bookmarkEnd w:id="10"/>
     </w:p>
     <w:p>
       <w:pPr>
@@ -2892,8 +2900,8 @@
             <w:pPr>
               <w:pStyle w:val="TableHeading"/>
             </w:pPr>
-            <w:bookmarkStart w:id="10" w:name="ColumnTitle_06"/>
-            <w:bookmarkEnd w:id="10"/>
+            <w:bookmarkStart w:id="11" w:name="ColumnTitle_06"/>
+            <w:bookmarkEnd w:id="11"/>
             <w:r>
               <w:t>CCM/RTC Information</w:t>
             </w:r>
@@ -4107,15 +4115,7 @@
                       <w:color w:val="000000"/>
                       <w:szCs w:val="22"/>
                     </w:rPr>
-                    <w:t xml:space="preserve">IOC </w:t>
-                  </w:r>
-                  <w:r>
-                    <w:rPr>
-                      <w:rFonts w:ascii="Arial" w:hAnsi="Arial" w:cs="Arial"/>
-                      <w:color w:val="000000"/>
-                      <w:szCs w:val="22"/>
-                    </w:rPr>
-                    <w:t>Test Execution Log</w:t>
+                    <w:t>IOC Test Execution Log</w:t>
                   </w:r>
                 </w:p>
               </w:tc>
@@ -5531,21 +5531,21 @@
       <w:pPr>
         <w:pStyle w:val="Heading1"/>
       </w:pPr>
-      <w:bookmarkStart w:id="11" w:name="_Toc494404093"/>
+      <w:bookmarkStart w:id="12" w:name="_Toc494404093"/>
       <w:r>
         <w:t>Configuration Management Development Files (Ex. Source, JSP, Configuration, and Build Files)</w:t>
       </w:r>
-      <w:bookmarkEnd w:id="11"/>
+      <w:bookmarkEnd w:id="12"/>
     </w:p>
     <w:p>
       <w:pPr>
         <w:pStyle w:val="Heading2"/>
       </w:pPr>
-      <w:bookmarkStart w:id="12" w:name="_Toc494404094"/>
+      <w:bookmarkStart w:id="13" w:name="_Toc494404094"/>
       <w:r>
         <w:t>Rational Change and Configuration Management (CCM) Repository (Formerly RTC)</w:t>
       </w:r>
-      <w:bookmarkEnd w:id="12"/>
+      <w:bookmarkEnd w:id="13"/>
     </w:p>
     <w:p>
       <w:pPr>
@@ -5587,8 +5587,8 @@
             <w:pPr>
               <w:pStyle w:val="TableHeading"/>
             </w:pPr>
-            <w:bookmarkStart w:id="13" w:name="ColumnTitle_10"/>
-            <w:bookmarkEnd w:id="13"/>
+            <w:bookmarkStart w:id="14" w:name="ColumnTitle_10"/>
+            <w:bookmarkEnd w:id="14"/>
             <w:r>
               <w:t>CCM/RTC Information</w:t>
             </w:r>
@@ -5820,7 +5820,6 @@
                 <w:b/>
               </w:rPr>
             </w:pPr>
-            <w:bookmarkStart w:id="14" w:name="_GoBack" w:colFirst="0" w:colLast="0"/>
             <w:r>
               <w:rPr>
                 <w:b/>
@@ -5865,7 +5864,6 @@
         <w:pStyle w:val="Heading3"/>
       </w:pPr>
       <w:bookmarkStart w:id="15" w:name="_Toc421881045"/>
-      <w:bookmarkEnd w:id="14"/>
     </w:p>
     <w:p>
       <w:pPr>
@@ -8605,7 +8603,7 @@
         <v:path o:extrusionok="f" gradientshapeok="t" o:connecttype="rect"/>
         <o:lock v:ext="edit" aspectratio="t"/>
       </v:shapetype>
-      <v:shape id="_x0000_i1074" type="#_x0000_t75" style="width:68.25pt;height:41.25pt" o:bullet="t">
+      <v:shape id="_x0000_i1028" type="#_x0000_t75" style="width:68.25pt;height:41.25pt" o:bullet="t">
         <v:imagedata r:id="rId1" o:title="pointing-finger-white-small"/>
       </v:shape>
     </w:pict>
@@ -14573,23 +14571,6 @@
 </file>
 
 <file path=customXml/item1.xml><?xml version="1.0" encoding="utf-8"?>
-<p:properties xmlns:p="http://schemas.microsoft.com/office/2006/metadata/properties" xmlns:xsi="http://www.w3.org/2001/XMLSchema-instance" xmlns:pc="http://schemas.microsoft.com/office/infopath/2007/PartnerControls">
-  <documentManagement>
-    <Section xmlns="dccbc5df-29b3-4670-b8f5-ce9b6d6a1832">CD2 Required Documentation Templates</Section>
-  </documentManagement>
-</p:properties>
-</file>
-
-<file path=customXml/item2.xml><?xml version="1.0" encoding="utf-8"?>
-<?mso-contentType ?>
-<FormTemplates xmlns="http://schemas.microsoft.com/sharepoint/v3/contenttype/forms">
-  <Display>DocumentLibraryForm</Display>
-  <Edit>DocumentLibraryForm</Edit>
-  <New>DocumentLibraryForm</New>
-</FormTemplates>
-</file>
-
-<file path=customXml/item3.xml><?xml version="1.0" encoding="utf-8"?>
 <ct:contentTypeSchema xmlns:ct="http://schemas.microsoft.com/office/2006/metadata/contentType" xmlns:ma="http://schemas.microsoft.com/office/2006/metadata/properties/metaAttributes" ct:_="" ma:_="" ma:contentTypeName="Document" ma:contentTypeID="0x0101004B55E56D3DD6DC4BB3756304B0ED6A72" ma:contentTypeVersion="1" ma:contentTypeDescription="Create a new document." ma:contentTypeScope="" ma:versionID="e7663c1fcff5c2e6022477c95496ec06">
   <xsd:schema xmlns:xsd="http://www.w3.org/2001/XMLSchema" xmlns:xs="http://www.w3.org/2001/XMLSchema" xmlns:p="http://schemas.microsoft.com/office/2006/metadata/properties" xmlns:ns2="dccbc5df-29b3-4670-b8f5-ce9b6d6a1832" targetNamespace="http://schemas.microsoft.com/office/2006/metadata/properties" ma:root="true" ma:fieldsID="fdf68a86bd0da0ce85bfb8f7fab78218" ns2:_="">
     <xsd:import namespace="dccbc5df-29b3-4670-b8f5-ce9b6d6a1832"/>
@@ -14722,29 +14703,28 @@
 </ct:contentTypeSchema>
 </file>
 
+<file path=customXml/item2.xml><?xml version="1.0" encoding="utf-8"?>
+<?mso-contentType ?>
+<FormTemplates xmlns="http://schemas.microsoft.com/sharepoint/v3/contenttype/forms">
+  <Display>DocumentLibraryForm</Display>
+  <Edit>DocumentLibraryForm</Edit>
+  <New>DocumentLibraryForm</New>
+</FormTemplates>
+</file>
+
+<file path=customXml/item3.xml><?xml version="1.0" encoding="utf-8"?>
+<p:properties xmlns:p="http://schemas.microsoft.com/office/2006/metadata/properties" xmlns:xsi="http://www.w3.org/2001/XMLSchema-instance" xmlns:pc="http://schemas.microsoft.com/office/infopath/2007/PartnerControls">
+  <documentManagement>
+    <Section xmlns="dccbc5df-29b3-4670-b8f5-ce9b6d6a1832">CD2 Required Documentation Templates</Section>
+  </documentManagement>
+</p:properties>
+</file>
+
 <file path=customXml/item4.xml><?xml version="1.0" encoding="utf-8"?>
 <b:Sources xmlns:b="http://schemas.openxmlformats.org/officeDocument/2006/bibliography" xmlns="http://schemas.openxmlformats.org/officeDocument/2006/bibliography" SelectedStyle="\APA.XSL" StyleName="APA"/>
 </file>
 
 <file path=customXml/itemProps1.xml><?xml version="1.0" encoding="utf-8"?>
-<ds:datastoreItem xmlns:ds="http://schemas.openxmlformats.org/officeDocument/2006/customXml" ds:itemID="{4560517E-F5A4-41E1-9F01-60AB7EB0F206}">
-  <ds:schemaRefs>
-    <ds:schemaRef ds:uri="http://schemas.microsoft.com/office/2006/metadata/properties"/>
-    <ds:schemaRef ds:uri="http://schemas.microsoft.com/office/infopath/2007/PartnerControls"/>
-    <ds:schemaRef ds:uri="dccbc5df-29b3-4670-b8f5-ce9b6d6a1832"/>
-  </ds:schemaRefs>
-</ds:datastoreItem>
-</file>
-
-<file path=customXml/itemProps2.xml><?xml version="1.0" encoding="utf-8"?>
-<ds:datastoreItem xmlns:ds="http://schemas.openxmlformats.org/officeDocument/2006/customXml" ds:itemID="{BE5AF119-2C45-4036-98D5-B4140043C77C}">
-  <ds:schemaRefs>
-    <ds:schemaRef ds:uri="http://schemas.microsoft.com/sharepoint/v3/contenttype/forms"/>
-  </ds:schemaRefs>
-</ds:datastoreItem>
-</file>
-
-<file path=customXml/itemProps3.xml><?xml version="1.0" encoding="utf-8"?>
 <ds:datastoreItem xmlns:ds="http://schemas.openxmlformats.org/officeDocument/2006/customXml" ds:itemID="{0D4D20C0-8C1B-4BB8-B3EA-4BA82C1490DF}">
   <ds:schemaRefs>
     <ds:schemaRef ds:uri="http://schemas.microsoft.com/office/2006/metadata/contentType"/>
@@ -14762,8 +14742,26 @@
 </ds:datastoreItem>
 </file>
 
+<file path=customXml/itemProps2.xml><?xml version="1.0" encoding="utf-8"?>
+<ds:datastoreItem xmlns:ds="http://schemas.openxmlformats.org/officeDocument/2006/customXml" ds:itemID="{BE5AF119-2C45-4036-98D5-B4140043C77C}">
+  <ds:schemaRefs>
+    <ds:schemaRef ds:uri="http://schemas.microsoft.com/sharepoint/v3/contenttype/forms"/>
+  </ds:schemaRefs>
+</ds:datastoreItem>
+</file>
+
+<file path=customXml/itemProps3.xml><?xml version="1.0" encoding="utf-8"?>
+<ds:datastoreItem xmlns:ds="http://schemas.openxmlformats.org/officeDocument/2006/customXml" ds:itemID="{4560517E-F5A4-41E1-9F01-60AB7EB0F206}">
+  <ds:schemaRefs>
+    <ds:schemaRef ds:uri="http://schemas.microsoft.com/office/2006/metadata/properties"/>
+    <ds:schemaRef ds:uri="http://schemas.microsoft.com/office/infopath/2007/PartnerControls"/>
+    <ds:schemaRef ds:uri="dccbc5df-29b3-4670-b8f5-ce9b6d6a1832"/>
+  </ds:schemaRefs>
+</ds:datastoreItem>
+</file>
+
 <file path=customXml/itemProps4.xml><?xml version="1.0" encoding="utf-8"?>
-<ds:datastoreItem xmlns:ds="http://schemas.openxmlformats.org/officeDocument/2006/customXml" ds:itemID="{4AAF2E75-87D7-4FB0-84DD-4C082E6B43D1}">
+<ds:datastoreItem xmlns:ds="http://schemas.openxmlformats.org/officeDocument/2006/customXml" ds:itemID="{3E815BDF-9231-47D5-8E37-D0D21FF94EB5}">
   <ds:schemaRefs>
     <ds:schemaRef ds:uri="http://schemas.openxmlformats.org/officeDocument/2006/bibliography"/>
   </ds:schemaRefs>

</xml_diff>

<commit_message>
575962 Updated vdl documents for package release description
</commit_message>
<xml_diff>
--- a/CM/Build 2/TAS eBill VDD IB_2_577.docx
+++ b/CM/Build 2/TAS eBill VDD IB_2_577.docx
@@ -533,8 +533,6 @@
             <w:r>
               <w:t xml:space="preserve"> </w:t>
             </w:r>
-            <w:bookmarkStart w:id="2" w:name="_GoBack"/>
-            <w:bookmarkEnd w:id="2"/>
             <w:r>
               <w:t>&amp; Leidos</w:t>
             </w:r>
@@ -590,8 +588,8 @@
             <w:pPr>
               <w:pStyle w:val="TableHeading"/>
             </w:pPr>
-            <w:bookmarkStart w:id="3" w:name="ColumnTitle_02"/>
-            <w:bookmarkEnd w:id="3"/>
+            <w:bookmarkStart w:id="2" w:name="ColumnTitle_02"/>
+            <w:bookmarkEnd w:id="2"/>
             <w:r>
               <w:t>Date</w:t>
             </w:r>
@@ -1040,6 +1038,8 @@
         <w:t>Table of Contents</w:t>
       </w:r>
     </w:p>
+    <w:bookmarkStart w:id="3" w:name="_GoBack"/>
+    <w:bookmarkEnd w:id="3"/>
     <w:p>
       <w:pPr>
         <w:pStyle w:val="TOC1"/>
@@ -1060,7 +1060,7 @@
       <w:r>
         <w:fldChar w:fldCharType="separate"/>
       </w:r>
-      <w:hyperlink w:anchor="_Toc494404089" w:history="1">
+      <w:hyperlink w:anchor="_Toc494462480" w:history="1">
         <w:r>
           <w:rPr>
             <w:rStyle w:val="Hyperlink"/>
@@ -1087,7 +1087,7 @@
             <w:noProof/>
             <w:webHidden/>
           </w:rPr>
-          <w:instrText xml:space="preserve"> PAGEREF _Toc494404089 \h </w:instrText>
+          <w:instrText xml:space="preserve"> PAGEREF _Toc494462480 \h </w:instrText>
         </w:r>
         <w:r>
           <w:rPr>
@@ -1129,7 +1129,7 @@
           <w:szCs w:val="22"/>
         </w:rPr>
       </w:pPr>
-      <w:hyperlink w:anchor="_Toc494404090" w:history="1">
+      <w:hyperlink w:anchor="_Toc494462481" w:history="1">
         <w:r>
           <w:rPr>
             <w:rStyle w:val="Hyperlink"/>
@@ -1156,7 +1156,7 @@
             <w:noProof/>
             <w:webHidden/>
           </w:rPr>
-          <w:instrText xml:space="preserve"> PAGEREF _Toc494404090 \h </w:instrText>
+          <w:instrText xml:space="preserve"> PAGEREF _Toc494462481 \h </w:instrText>
         </w:r>
         <w:r>
           <w:rPr>
@@ -1198,7 +1198,7 @@
           <w:szCs w:val="22"/>
         </w:rPr>
       </w:pPr>
-      <w:hyperlink w:anchor="_Toc494404091" w:history="1">
+      <w:hyperlink w:anchor="_Toc494462482" w:history="1">
         <w:r>
           <w:rPr>
             <w:rStyle w:val="Hyperlink"/>
@@ -1225,7 +1225,7 @@
             <w:noProof/>
             <w:webHidden/>
           </w:rPr>
-          <w:instrText xml:space="preserve"> PAGEREF _Toc494404091 \h </w:instrText>
+          <w:instrText xml:space="preserve"> PAGEREF _Toc494462482 \h </w:instrText>
         </w:r>
         <w:r>
           <w:rPr>
@@ -1267,7 +1267,7 @@
           <w:szCs w:val="22"/>
         </w:rPr>
       </w:pPr>
-      <w:hyperlink w:anchor="_Toc494404092" w:history="1">
+      <w:hyperlink w:anchor="_Toc494462483" w:history="1">
         <w:r>
           <w:rPr>
             <w:rStyle w:val="Hyperlink"/>
@@ -1294,7 +1294,7 @@
             <w:noProof/>
             <w:webHidden/>
           </w:rPr>
-          <w:instrText xml:space="preserve"> PAGEREF _Toc494404092 \h </w:instrText>
+          <w:instrText xml:space="preserve"> PAGEREF _Toc494462483 \h </w:instrText>
         </w:r>
         <w:r>
           <w:rPr>
@@ -1336,7 +1336,7 @@
           <w:szCs w:val="22"/>
         </w:rPr>
       </w:pPr>
-      <w:hyperlink w:anchor="_Toc494404093" w:history="1">
+      <w:hyperlink w:anchor="_Toc494462484" w:history="1">
         <w:r>
           <w:rPr>
             <w:rStyle w:val="Hyperlink"/>
@@ -1363,7 +1363,7 @@
             <w:noProof/>
             <w:webHidden/>
           </w:rPr>
-          <w:instrText xml:space="preserve"> PAGEREF _Toc494404093 \h </w:instrText>
+          <w:instrText xml:space="preserve"> PAGEREF _Toc494462484 \h </w:instrText>
         </w:r>
         <w:r>
           <w:rPr>
@@ -1405,7 +1405,7 @@
           <w:szCs w:val="22"/>
         </w:rPr>
       </w:pPr>
-      <w:hyperlink w:anchor="_Toc494404094" w:history="1">
+      <w:hyperlink w:anchor="_Toc494462485" w:history="1">
         <w:r>
           <w:rPr>
             <w:rStyle w:val="Hyperlink"/>
@@ -1432,7 +1432,7 @@
             <w:noProof/>
             <w:webHidden/>
           </w:rPr>
-          <w:instrText xml:space="preserve"> PAGEREF _Toc494404094 \h </w:instrText>
+          <w:instrText xml:space="preserve"> PAGEREF _Toc494462485 \h </w:instrText>
         </w:r>
         <w:r>
           <w:rPr>
@@ -1474,7 +1474,7 @@
           <w:szCs w:val="22"/>
         </w:rPr>
       </w:pPr>
-      <w:hyperlink w:anchor="_Toc494404095" w:history="1">
+      <w:hyperlink w:anchor="_Toc494462486" w:history="1">
         <w:r>
           <w:rPr>
             <w:rStyle w:val="Hyperlink"/>
@@ -1501,7 +1501,7 @@
             <w:noProof/>
             <w:webHidden/>
           </w:rPr>
-          <w:instrText xml:space="preserve"> PAGEREF _Toc494404095 \h </w:instrText>
+          <w:instrText xml:space="preserve"> PAGEREF _Toc494462486 \h </w:instrText>
         </w:r>
         <w:r>
           <w:rPr>
@@ -1543,7 +1543,7 @@
           <w:szCs w:val="22"/>
         </w:rPr>
       </w:pPr>
-      <w:hyperlink w:anchor="_Toc494404096" w:history="1">
+      <w:hyperlink w:anchor="_Toc494462487" w:history="1">
         <w:r>
           <w:rPr>
             <w:rStyle w:val="Hyperlink"/>
@@ -1570,7 +1570,7 @@
             <w:noProof/>
             <w:webHidden/>
           </w:rPr>
-          <w:instrText xml:space="preserve"> PAGEREF _Toc494404096 \h </w:instrText>
+          <w:instrText xml:space="preserve"> PAGEREF _Toc494462487 \h </w:instrText>
         </w:r>
         <w:r>
           <w:rPr>
@@ -1612,7 +1612,7 @@
           <w:szCs w:val="22"/>
         </w:rPr>
       </w:pPr>
-      <w:hyperlink w:anchor="_Toc494404097" w:history="1">
+      <w:hyperlink w:anchor="_Toc494462488" w:history="1">
         <w:r>
           <w:rPr>
             <w:rStyle w:val="Hyperlink"/>
@@ -1639,7 +1639,7 @@
             <w:noProof/>
             <w:webHidden/>
           </w:rPr>
-          <w:instrText xml:space="preserve"> PAGEREF _Toc494404097 \h </w:instrText>
+          <w:instrText xml:space="preserve"> PAGEREF _Toc494462488 \h </w:instrText>
         </w:r>
         <w:r>
           <w:rPr>
@@ -1681,7 +1681,7 @@
           <w:szCs w:val="22"/>
         </w:rPr>
       </w:pPr>
-      <w:hyperlink w:anchor="_Toc494404098" w:history="1">
+      <w:hyperlink w:anchor="_Toc494462489" w:history="1">
         <w:r>
           <w:rPr>
             <w:rStyle w:val="Hyperlink"/>
@@ -1708,7 +1708,7 @@
             <w:noProof/>
             <w:webHidden/>
           </w:rPr>
-          <w:instrText xml:space="preserve"> PAGEREF _Toc494404098 \h </w:instrText>
+          <w:instrText xml:space="preserve"> PAGEREF _Toc494462489 \h </w:instrText>
         </w:r>
         <w:r>
           <w:rPr>
@@ -1750,7 +1750,7 @@
           <w:szCs w:val="22"/>
         </w:rPr>
       </w:pPr>
-      <w:hyperlink w:anchor="_Toc494404099" w:history="1">
+      <w:hyperlink w:anchor="_Toc494462490" w:history="1">
         <w:r>
           <w:rPr>
             <w:rStyle w:val="Hyperlink"/>
@@ -1777,7 +1777,7 @@
             <w:noProof/>
             <w:webHidden/>
           </w:rPr>
-          <w:instrText xml:space="preserve"> PAGEREF _Toc494404099 \h </w:instrText>
+          <w:instrText xml:space="preserve"> PAGEREF _Toc494462490 \h </w:instrText>
         </w:r>
         <w:r>
           <w:rPr>
@@ -1819,7 +1819,7 @@
           <w:szCs w:val="22"/>
         </w:rPr>
       </w:pPr>
-      <w:hyperlink w:anchor="_Toc494404100" w:history="1">
+      <w:hyperlink w:anchor="_Toc494462491" w:history="1">
         <w:r>
           <w:rPr>
             <w:rStyle w:val="Hyperlink"/>
@@ -1846,7 +1846,7 @@
             <w:noProof/>
             <w:webHidden/>
           </w:rPr>
-          <w:instrText xml:space="preserve"> PAGEREF _Toc494404100 \h </w:instrText>
+          <w:instrText xml:space="preserve"> PAGEREF _Toc494462491 \h </w:instrText>
         </w:r>
         <w:r>
           <w:rPr>
@@ -1888,7 +1888,7 @@
           <w:szCs w:val="22"/>
         </w:rPr>
       </w:pPr>
-      <w:hyperlink w:anchor="_Toc494404101" w:history="1">
+      <w:hyperlink w:anchor="_Toc494462492" w:history="1">
         <w:r>
           <w:rPr>
             <w:rStyle w:val="Hyperlink"/>
@@ -1915,7 +1915,7 @@
             <w:noProof/>
             <w:webHidden/>
           </w:rPr>
-          <w:instrText xml:space="preserve"> PAGEREF _Toc494404101 \h </w:instrText>
+          <w:instrText xml:space="preserve"> PAGEREF _Toc494462492 \h </w:instrText>
         </w:r>
         <w:r>
           <w:rPr>
@@ -1957,7 +1957,7 @@
           <w:szCs w:val="22"/>
         </w:rPr>
       </w:pPr>
-      <w:hyperlink w:anchor="_Toc494404102" w:history="1">
+      <w:hyperlink w:anchor="_Toc494462493" w:history="1">
         <w:r>
           <w:rPr>
             <w:rStyle w:val="Hyperlink"/>
@@ -1984,7 +1984,7 @@
             <w:noProof/>
             <w:webHidden/>
           </w:rPr>
-          <w:instrText xml:space="preserve"> PAGEREF _Toc494404102 \h </w:instrText>
+          <w:instrText xml:space="preserve"> PAGEREF _Toc494462493 \h </w:instrText>
         </w:r>
         <w:r>
           <w:rPr>
@@ -2026,7 +2026,7 @@
           <w:szCs w:val="22"/>
         </w:rPr>
       </w:pPr>
-      <w:hyperlink w:anchor="_Toc494404103" w:history="1">
+      <w:hyperlink w:anchor="_Toc494462494" w:history="1">
         <w:r>
           <w:rPr>
             <w:rStyle w:val="Hyperlink"/>
@@ -2053,7 +2053,7 @@
             <w:noProof/>
             <w:webHidden/>
           </w:rPr>
-          <w:instrText xml:space="preserve"> PAGEREF _Toc494404103 \h </w:instrText>
+          <w:instrText xml:space="preserve"> PAGEREF _Toc494462494 \h </w:instrText>
         </w:r>
         <w:r>
           <w:rPr>
@@ -2095,7 +2095,7 @@
           <w:szCs w:val="22"/>
         </w:rPr>
       </w:pPr>
-      <w:hyperlink w:anchor="_Toc494404104" w:history="1">
+      <w:hyperlink w:anchor="_Toc494462495" w:history="1">
         <w:r>
           <w:rPr>
             <w:rStyle w:val="Hyperlink"/>
@@ -2122,7 +2122,7 @@
             <w:noProof/>
             <w:webHidden/>
           </w:rPr>
-          <w:instrText xml:space="preserve"> PAGEREF _Toc494404104 \h </w:instrText>
+          <w:instrText xml:space="preserve"> PAGEREF _Toc494462495 \h </w:instrText>
         </w:r>
         <w:r>
           <w:rPr>
@@ -2237,7 +2237,7 @@
       <w:pPr>
         <w:pStyle w:val="Heading1"/>
       </w:pPr>
-      <w:bookmarkStart w:id="4" w:name="_Toc494404089"/>
+      <w:bookmarkStart w:id="4" w:name="_Toc494462480"/>
       <w:bookmarkEnd w:id="0"/>
       <w:r>
         <w:lastRenderedPageBreak/>
@@ -2467,7 +2467,7 @@
       <w:pPr>
         <w:pStyle w:val="Heading1"/>
       </w:pPr>
-      <w:bookmarkStart w:id="6" w:name="_Toc494404090"/>
+      <w:bookmarkStart w:id="6" w:name="_Toc494462481"/>
       <w:r>
         <w:t>Configuration Management (CM) Tools</w:t>
       </w:r>
@@ -2846,7 +2846,7 @@
       <w:pPr>
         <w:pStyle w:val="Heading1"/>
       </w:pPr>
-      <w:bookmarkStart w:id="8" w:name="_Toc494404091"/>
+      <w:bookmarkStart w:id="8" w:name="_Toc494462482"/>
       <w:r>
         <w:t>Configuration Management of Documents</w:t>
       </w:r>
@@ -2857,7 +2857,7 @@
         <w:pStyle w:val="Heading2"/>
       </w:pPr>
       <w:bookmarkStart w:id="9" w:name="ColumnTitle_05"/>
-      <w:bookmarkStart w:id="10" w:name="_Toc494404092"/>
+      <w:bookmarkStart w:id="10" w:name="_Toc494462483"/>
       <w:bookmarkEnd w:id="9"/>
       <w:r>
         <w:t>Rational Change and Configuration Management (CCM) Documents</w:t>
@@ -2888,7 +2888,6 @@
       </w:tblGrid>
       <w:tr>
         <w:trPr>
-          <w:cantSplit/>
           <w:tblHeader/>
         </w:trPr>
         <w:tc>
@@ -2931,9 +2930,6 @@
         </w:tc>
       </w:tr>
       <w:tr>
-        <w:trPr>
-          <w:cantSplit/>
-        </w:trPr>
         <w:tc>
           <w:tcPr>
             <w:tcW w:w="1818" w:type="dxa"/>
@@ -3028,9 +3024,6 @@
         </w:tc>
       </w:tr>
       <w:tr>
-        <w:trPr>
-          <w:cantSplit/>
-        </w:trPr>
         <w:tc>
           <w:tcPr>
             <w:tcW w:w="1818" w:type="dxa"/>
@@ -3093,9 +3086,6 @@
         </w:tc>
       </w:tr>
       <w:tr>
-        <w:trPr>
-          <w:cantSplit/>
-        </w:trPr>
         <w:tc>
           <w:tcPr>
             <w:tcW w:w="1818" w:type="dxa"/>
@@ -3154,9 +3144,6 @@
         </w:tc>
       </w:tr>
       <w:tr>
-        <w:trPr>
-          <w:cantSplit/>
-        </w:trPr>
         <w:tc>
           <w:tcPr>
             <w:tcW w:w="1818" w:type="dxa"/>
@@ -3193,9 +3180,6 @@
         </w:tc>
       </w:tr>
       <w:tr>
-        <w:trPr>
-          <w:cantSplit/>
-        </w:trPr>
         <w:tc>
           <w:tcPr>
             <w:tcW w:w="1818" w:type="dxa"/>
@@ -3233,9 +3217,6 @@
         </w:tc>
       </w:tr>
       <w:tr>
-        <w:trPr>
-          <w:cantSplit/>
-        </w:trPr>
         <w:tc>
           <w:tcPr>
             <w:tcW w:w="1818" w:type="dxa"/>
@@ -3304,9 +3285,6 @@
         </w:tc>
       </w:tr>
       <w:tr>
-        <w:trPr>
-          <w:cantSplit/>
-        </w:trPr>
         <w:tc>
           <w:tcPr>
             <w:tcW w:w="1818" w:type="dxa"/>
@@ -3401,9 +3379,6 @@
         </w:tc>
       </w:tr>
       <w:tr>
-        <w:trPr>
-          <w:cantSplit/>
-        </w:trPr>
         <w:tc>
           <w:tcPr>
             <w:tcW w:w="1818" w:type="dxa"/>
@@ -3420,7 +3395,6 @@
               <w:rPr>
                 <w:b/>
               </w:rPr>
-              <w:lastRenderedPageBreak/>
               <w:t>Documents Included</w:t>
             </w:r>
           </w:p>
@@ -3693,95 +3667,26 @@
                     <w:right w:val="single" w:sz="8" w:space="0" w:color="auto"/>
                   </w:tcBorders>
                 </w:tcPr>
-                <w:tbl>
-                  <w:tblPr>
-                    <w:tblW w:w="1033" w:type="dxa"/>
-                    <w:tblLayout w:type="fixed"/>
-                    <w:tblLook w:val="04A0" w:firstRow="1" w:lastRow="0" w:firstColumn="1" w:lastColumn="0" w:noHBand="0" w:noVBand="1"/>
-                  </w:tblPr>
-                  <w:tblGrid>
-                    <w:gridCol w:w="1033"/>
-                  </w:tblGrid>
-                  <w:tr>
-                    <w:trPr>
-                      <w:trHeight w:val="300"/>
-                    </w:trPr>
-                    <w:tc>
-                      <w:tcPr>
-                        <w:tcW w:w="1033" w:type="dxa"/>
-                        <w:vMerge w:val="restart"/>
-                        <w:tcBorders>
-                          <w:top w:val="nil"/>
-                          <w:left w:val="nil"/>
-                          <w:bottom w:val="nil"/>
-                          <w:right w:val="nil"/>
-                        </w:tcBorders>
-                        <w:shd w:val="clear" w:color="auto" w:fill="auto"/>
-                        <w:noWrap/>
-                        <w:vAlign w:val="bottom"/>
-                        <w:hideMark/>
-                      </w:tcPr>
-                      <w:p>
-                        <w:pPr>
-                          <w:rPr>
-                            <w:rFonts w:ascii="Arial" w:hAnsi="Arial" w:cs="Arial"/>
-                            <w:color w:val="0000FF"/>
-                            <w:szCs w:val="22"/>
-                            <w:u w:val="single"/>
-                          </w:rPr>
-                        </w:pPr>
-                        <w:hyperlink r:id="rId20" w:anchor="action=com.ibm.team.workitem.viewWorkItem&amp;id=575957" w:history="1">
-                          <w:r>
-                            <w:rPr>
-                              <w:rFonts w:ascii="Arial" w:hAnsi="Arial" w:cs="Arial"/>
-                              <w:color w:val="0000FF"/>
-                              <w:szCs w:val="22"/>
-                              <w:u w:val="single"/>
-                            </w:rPr>
-                            <w:t>575957</w:t>
-                          </w:r>
-                        </w:hyperlink>
-                      </w:p>
-                    </w:tc>
-                  </w:tr>
-                  <w:tr>
-                    <w:trPr>
-                      <w:trHeight w:val="300"/>
-                    </w:trPr>
-                    <w:tc>
-                      <w:tcPr>
-                        <w:tcW w:w="1033" w:type="dxa"/>
-                        <w:vMerge/>
-                        <w:tcBorders>
-                          <w:top w:val="nil"/>
-                          <w:left w:val="nil"/>
-                          <w:bottom w:val="nil"/>
-                          <w:right w:val="nil"/>
-                        </w:tcBorders>
-                        <w:vAlign w:val="center"/>
-                        <w:hideMark/>
-                      </w:tcPr>
-                      <w:p>
-                        <w:pPr>
-                          <w:rPr>
-                            <w:rFonts w:ascii="Arial" w:hAnsi="Arial" w:cs="Arial"/>
-                            <w:color w:val="0000FF"/>
-                            <w:szCs w:val="22"/>
-                            <w:u w:val="single"/>
-                          </w:rPr>
-                        </w:pPr>
-                      </w:p>
-                    </w:tc>
-                  </w:tr>
-                </w:tbl>
                 <w:p>
                   <w:pPr>
+                    <w:jc w:val="right"/>
                     <w:rPr>
                       <w:rFonts w:ascii="Arial" w:hAnsi="Arial" w:cs="Arial"/>
                       <w:color w:val="000000"/>
                       <w:szCs w:val="22"/>
                     </w:rPr>
                   </w:pPr>
+                  <w:hyperlink r:id="rId20" w:anchor="action=com.ibm.team.workitem.viewWorkItem&amp;id=575957" w:history="1">
+                    <w:r>
+                      <w:rPr>
+                        <w:rFonts w:ascii="Arial" w:hAnsi="Arial" w:cs="Arial"/>
+                        <w:color w:val="0000FF"/>
+                        <w:szCs w:val="22"/>
+                        <w:u w:val="single"/>
+                      </w:rPr>
+                      <w:t>575957</w:t>
+                    </w:r>
+                  </w:hyperlink>
                 </w:p>
               </w:tc>
             </w:tr>
@@ -3893,6 +3798,7 @@
                 </w:tcPr>
                 <w:p>
                   <w:pPr>
+                    <w:jc w:val="right"/>
                     <w:rPr>
                       <w:rFonts w:ascii="Arial" w:hAnsi="Arial" w:cs="Arial"/>
                       <w:color w:val="0000FF"/>
@@ -3907,30 +3813,13 @@
                         <w:rFonts w:ascii="Arial" w:hAnsi="Arial" w:cs="Arial"/>
                         <w:szCs w:val="22"/>
                       </w:rPr>
-                      <w:t xml:space="preserve">584684: Defect Log at IOC EXIT IB*2*577 </w:t>
-                    </w:r>
-                    <w:proofErr w:type="spellStart"/>
-                    <w:r>
-                      <w:rPr>
-                        <w:rStyle w:val="Hyperlink"/>
-                        <w:rFonts w:ascii="Arial" w:hAnsi="Arial" w:cs="Arial"/>
-                        <w:szCs w:val="22"/>
-                      </w:rPr>
-                      <w:t>eBilling</w:t>
-                    </w:r>
-                    <w:proofErr w:type="spellEnd"/>
-                    <w:r>
-                      <w:rPr>
-                        <w:rStyle w:val="Hyperlink"/>
-                        <w:rFonts w:ascii="Arial" w:hAnsi="Arial" w:cs="Arial"/>
-                        <w:szCs w:val="22"/>
-                      </w:rPr>
-                      <w:t xml:space="preserve"> Build 2</w:t>
+                      <w:t>584684</w:t>
                     </w:r>
                   </w:hyperlink>
                 </w:p>
                 <w:p>
                   <w:pPr>
+                    <w:jc w:val="right"/>
                     <w:rPr>
                       <w:rFonts w:ascii="Arial" w:hAnsi="Arial" w:cs="Arial"/>
                       <w:szCs w:val="22"/>
@@ -4038,6 +3927,7 @@
                 </w:tcPr>
                 <w:p>
                   <w:pPr>
+                    <w:jc w:val="right"/>
                     <w:rPr>
                       <w:rFonts w:ascii="Arial" w:hAnsi="Arial" w:cs="Arial"/>
                       <w:color w:val="0000FF"/>
@@ -4052,30 +3942,13 @@
                         <w:rFonts w:ascii="Arial" w:hAnsi="Arial" w:cs="Arial"/>
                         <w:szCs w:val="22"/>
                       </w:rPr>
-                      <w:t xml:space="preserve">584688: Test Execution Log/Test Cases at IOC EXIT IB*2*577 </w:t>
-                    </w:r>
-                    <w:proofErr w:type="spellStart"/>
-                    <w:r>
-                      <w:rPr>
-                        <w:rStyle w:val="Hyperlink"/>
-                        <w:rFonts w:ascii="Arial" w:hAnsi="Arial" w:cs="Arial"/>
-                        <w:szCs w:val="22"/>
-                      </w:rPr>
-                      <w:t>eBilling</w:t>
-                    </w:r>
-                    <w:proofErr w:type="spellEnd"/>
-                    <w:r>
-                      <w:rPr>
-                        <w:rStyle w:val="Hyperlink"/>
-                        <w:rFonts w:ascii="Arial" w:hAnsi="Arial" w:cs="Arial"/>
-                        <w:szCs w:val="22"/>
-                      </w:rPr>
-                      <w:t xml:space="preserve"> Build 2</w:t>
+                      <w:t>584688</w:t>
                     </w:r>
                   </w:hyperlink>
                 </w:p>
                 <w:p>
                   <w:pPr>
+                    <w:jc w:val="right"/>
                     <w:rPr>
                       <w:rFonts w:ascii="Arial" w:hAnsi="Arial" w:cs="Arial"/>
                       <w:color w:val="000000"/>
@@ -4192,6 +4065,7 @@
                 </w:tcPr>
                 <w:p>
                   <w:pPr>
+                    <w:jc w:val="right"/>
                     <w:rPr>
                       <w:rFonts w:ascii="Arial" w:hAnsi="Arial" w:cs="Arial"/>
                       <w:color w:val="0000FF"/>
@@ -4206,12 +4080,13 @@
                         <w:rFonts w:ascii="Arial" w:hAnsi="Arial" w:cs="Arial"/>
                         <w:szCs w:val="22"/>
                       </w:rPr>
-                      <w:t>575954: IOC Exit Site Test Execution Log</w:t>
+                      <w:t>575954</w:t>
                     </w:r>
                   </w:hyperlink>
                 </w:p>
                 <w:p>
                   <w:pPr>
+                    <w:jc w:val="right"/>
                     <w:rPr>
                       <w:rFonts w:ascii="Arial" w:hAnsi="Arial" w:cs="Arial"/>
                       <w:color w:val="000000"/>
@@ -4310,6 +4185,7 @@
                 </w:tcPr>
                 <w:p>
                   <w:pPr>
+                    <w:jc w:val="right"/>
                     <w:rPr>
                       <w:rFonts w:ascii="Arial" w:hAnsi="Arial" w:cs="Arial"/>
                       <w:color w:val="0000FF"/>
@@ -4324,30 +4200,13 @@
                         <w:rFonts w:ascii="Arial" w:hAnsi="Arial" w:cs="Arial"/>
                         <w:szCs w:val="22"/>
                       </w:rPr>
-                      <w:t xml:space="preserve">584693: SQA Checklist at IOC EXIT IB*2*577 </w:t>
-                    </w:r>
-                    <w:proofErr w:type="spellStart"/>
-                    <w:r>
-                      <w:rPr>
-                        <w:rStyle w:val="Hyperlink"/>
-                        <w:rFonts w:ascii="Arial" w:hAnsi="Arial" w:cs="Arial"/>
-                        <w:szCs w:val="22"/>
-                      </w:rPr>
-                      <w:t>eBilling</w:t>
-                    </w:r>
-                    <w:proofErr w:type="spellEnd"/>
-                    <w:r>
-                      <w:rPr>
-                        <w:rStyle w:val="Hyperlink"/>
-                        <w:rFonts w:ascii="Arial" w:hAnsi="Arial" w:cs="Arial"/>
-                        <w:szCs w:val="22"/>
-                      </w:rPr>
-                      <w:t xml:space="preserve"> Build 2 </w:t>
+                      <w:t>584693</w:t>
                     </w:r>
                   </w:hyperlink>
                 </w:p>
                 <w:p>
                   <w:pPr>
+                    <w:jc w:val="right"/>
                     <w:rPr>
                       <w:rFonts w:ascii="Arial" w:hAnsi="Arial" w:cs="Arial"/>
                       <w:color w:val="000000"/>
@@ -4474,6 +4333,7 @@
                 </w:tcPr>
                 <w:p>
                   <w:pPr>
+                    <w:jc w:val="right"/>
                     <w:rPr>
                       <w:rFonts w:ascii="Arial" w:hAnsi="Arial" w:cs="Arial"/>
                       <w:color w:val="0000FF"/>
@@ -4488,30 +4348,13 @@
                         <w:rFonts w:ascii="Arial" w:hAnsi="Arial" w:cs="Arial"/>
                         <w:szCs w:val="22"/>
                       </w:rPr>
-                      <w:t xml:space="preserve">584689: Requirements Traceability Matrix (RTM) at IOC EXIT IB*2*577 </w:t>
-                    </w:r>
-                    <w:proofErr w:type="spellStart"/>
-                    <w:r>
-                      <w:rPr>
-                        <w:rStyle w:val="Hyperlink"/>
-                        <w:rFonts w:ascii="Arial" w:hAnsi="Arial" w:cs="Arial"/>
-                        <w:szCs w:val="22"/>
-                      </w:rPr>
-                      <w:t>eBilling</w:t>
-                    </w:r>
-                    <w:proofErr w:type="spellEnd"/>
-                    <w:r>
-                      <w:rPr>
-                        <w:rStyle w:val="Hyperlink"/>
-                        <w:rFonts w:ascii="Arial" w:hAnsi="Arial" w:cs="Arial"/>
-                        <w:szCs w:val="22"/>
-                      </w:rPr>
-                      <w:t xml:space="preserve"> Build 2</w:t>
+                      <w:t>584689</w:t>
                     </w:r>
                   </w:hyperlink>
                 </w:p>
                 <w:p>
                   <w:pPr>
+                    <w:jc w:val="right"/>
                     <w:rPr>
                       <w:rFonts w:ascii="Arial" w:hAnsi="Arial" w:cs="Arial"/>
                       <w:color w:val="000000"/>
@@ -4570,6 +4413,44 @@
                 <w:p>
                   <w:pPr>
                     <w:rPr>
+                      <w:rFonts w:ascii="Calibri" w:hAnsi="Calibri"/>
+                      <w:color w:val="0000FF"/>
+                      <w:szCs w:val="22"/>
+                      <w:u w:val="single"/>
+                    </w:rPr>
+                  </w:pPr>
+                  <w:hyperlink r:id="rId31" w:anchor="action=com.ibm.team.scm.browseElement&amp;workspaceItemId=_Cw2tQOlQEeaKzLtos-NtKQ&amp;componentItemId=_C2gpUelQEeaKzLtos-NtKQ&amp;itemType=com.ibm.team.filesystem.FileItem&amp;itemId=_il8GYKTHEee3kvxAnNKxTA" w:history="1">
+                    <w:r>
+                      <w:rPr>
+                        <w:rStyle w:val="Hyperlink"/>
+                        <w:rFonts w:ascii="Calibri" w:hAnsi="Calibri"/>
+                        <w:szCs w:val="22"/>
+                      </w:rPr>
+                      <w:t xml:space="preserve">TAS </w:t>
+                    </w:r>
+                    <w:proofErr w:type="spellStart"/>
+                    <w:r>
+                      <w:rPr>
+                        <w:rStyle w:val="Hyperlink"/>
+                        <w:rFonts w:ascii="Calibri" w:hAnsi="Calibri"/>
+                        <w:szCs w:val="22"/>
+                      </w:rPr>
+                      <w:t>eBill</w:t>
+                    </w:r>
+                    <w:proofErr w:type="spellEnd"/>
+                    <w:r>
+                      <w:rPr>
+                        <w:rStyle w:val="Hyperlink"/>
+                        <w:rFonts w:ascii="Calibri" w:hAnsi="Calibri"/>
+                        <w:szCs w:val="22"/>
+                      </w:rPr>
+                      <w:t xml:space="preserve"> VDD IB_2_577.docx</w:t>
+                    </w:r>
+                  </w:hyperlink>
+                </w:p>
+                <w:p>
+                  <w:pPr>
+                    <w:rPr>
                       <w:rFonts w:ascii="Arial" w:hAnsi="Arial" w:cs="Arial"/>
                       <w:color w:val="000000"/>
                       <w:szCs w:val="22"/>
@@ -4589,6 +4470,28 @@
                 </w:tcPr>
                 <w:p>
                   <w:pPr>
+                    <w:jc w:val="right"/>
+                    <w:rPr>
+                      <w:rFonts w:ascii="Calibri" w:hAnsi="Calibri"/>
+                      <w:color w:val="0000FF"/>
+                      <w:szCs w:val="22"/>
+                      <w:u w:val="single"/>
+                    </w:rPr>
+                  </w:pPr>
+                  <w:hyperlink r:id="rId32" w:anchor="action=com.ibm.team.workitem.viewWorkItem&amp;id=575962" w:history="1">
+                    <w:r>
+                      <w:rPr>
+                        <w:rStyle w:val="Hyperlink"/>
+                        <w:rFonts w:ascii="Calibri" w:hAnsi="Calibri"/>
+                        <w:szCs w:val="22"/>
+                      </w:rPr>
+                      <w:t xml:space="preserve">575962 </w:t>
+                    </w:r>
+                  </w:hyperlink>
+                </w:p>
+                <w:p>
+                  <w:pPr>
+                    <w:jc w:val="right"/>
                     <w:rPr>
                       <w:rFonts w:ascii="Arial" w:hAnsi="Arial" w:cs="Arial"/>
                       <w:color w:val="000000"/>
@@ -4653,7 +4556,7 @@
                       <w:u w:val="single"/>
                     </w:rPr>
                   </w:pPr>
-                  <w:hyperlink r:id="rId31" w:anchor="action=com.ibm.team.scm.browseElement&amp;workspaceItemId=_Cw2tQOlQEeaKzLtos-NtKQ&amp;componentItemId=_C2gpUelQEeaKzLtos-NtKQ&amp;itemType=com.ibm.team.filesystem.FileItem&amp;itemId=_IolB8J1zEeeX37ItqAk_sA" w:history="1">
+                  <w:hyperlink r:id="rId33" w:anchor="action=com.ibm.team.scm.browseElement&amp;workspaceItemId=_Cw2tQOlQEeaKzLtos-NtKQ&amp;componentItemId=_C2gpUelQEeaKzLtos-NtKQ&amp;itemType=com.ibm.team.filesystem.FileItem&amp;itemId=_IolB8J1zEeeX37ItqAk_sA" w:history="1">
                     <w:r>
                       <w:rPr>
                         <w:rStyle w:val="Hyperlink"/>
@@ -4686,6 +4589,7 @@
                 </w:tcPr>
                 <w:p>
                   <w:pPr>
+                    <w:jc w:val="right"/>
                     <w:rPr>
                       <w:rFonts w:ascii="Arial" w:hAnsi="Arial" w:cs="Arial"/>
                       <w:color w:val="0000FF"/>
@@ -4693,55 +4597,20 @@
                       <w:u w:val="single"/>
                     </w:rPr>
                   </w:pPr>
-                  <w:hyperlink r:id="rId32" w:anchor="action=com.ibm.team.workitem.viewWorkItem&amp;id=584696" w:history="1">
+                  <w:hyperlink r:id="rId34" w:anchor="action=com.ibm.team.workitem.viewWorkItem&amp;id=584696" w:history="1">
                     <w:r>
                       <w:rPr>
                         <w:rStyle w:val="Hyperlink"/>
                         <w:rFonts w:ascii="Arial" w:hAnsi="Arial" w:cs="Arial"/>
                         <w:szCs w:val="22"/>
                       </w:rPr>
-                      <w:t xml:space="preserve">584696: Install Rollback </w:t>
-                    </w:r>
-                    <w:proofErr w:type="spellStart"/>
-                    <w:r>
-                      <w:rPr>
-                        <w:rStyle w:val="Hyperlink"/>
-                        <w:rFonts w:ascii="Arial" w:hAnsi="Arial" w:cs="Arial"/>
-                        <w:szCs w:val="22"/>
-                      </w:rPr>
-                      <w:t>Backout</w:t>
-                    </w:r>
-                    <w:proofErr w:type="spellEnd"/>
-                    <w:r>
-                      <w:rPr>
-                        <w:rStyle w:val="Hyperlink"/>
-                        <w:rFonts w:ascii="Arial" w:hAnsi="Arial" w:cs="Arial"/>
-                        <w:szCs w:val="22"/>
-                      </w:rPr>
-                      <w:t xml:space="preserve"> Guide at IOC EXIT IB*2*577 </w:t>
-                    </w:r>
-                    <w:proofErr w:type="spellStart"/>
-                    <w:r>
-                      <w:rPr>
-                        <w:rStyle w:val="Hyperlink"/>
-                        <w:rFonts w:ascii="Arial" w:hAnsi="Arial" w:cs="Arial"/>
-                        <w:szCs w:val="22"/>
-                      </w:rPr>
-                      <w:t>eBilling</w:t>
-                    </w:r>
-                    <w:proofErr w:type="spellEnd"/>
-                    <w:r>
-                      <w:rPr>
-                        <w:rStyle w:val="Hyperlink"/>
-                        <w:rFonts w:ascii="Arial" w:hAnsi="Arial" w:cs="Arial"/>
-                        <w:szCs w:val="22"/>
-                      </w:rPr>
-                      <w:t xml:space="preserve"> Build 2 </w:t>
+                      <w:t xml:space="preserve">584696 </w:t>
                     </w:r>
                   </w:hyperlink>
                 </w:p>
                 <w:p>
                   <w:pPr>
+                    <w:jc w:val="right"/>
                     <w:rPr>
                       <w:rFonts w:ascii="Arial" w:hAnsi="Arial" w:cs="Arial"/>
                       <w:szCs w:val="22"/>
@@ -4780,6 +4649,7 @@
                       <w:color w:val="000000"/>
                       <w:szCs w:val="22"/>
                     </w:rPr>
+                    <w:lastRenderedPageBreak/>
                     <w:t>Technical Manual</w:t>
                   </w:r>
                 </w:p>
@@ -4805,7 +4675,7 @@
                       <w:u w:val="single"/>
                     </w:rPr>
                   </w:pPr>
-                  <w:hyperlink r:id="rId33" w:anchor="action=com.ibm.team.scm.browseElement&amp;workspaceItemId=_Cw2tQOlQEeaKzLtos-NtKQ&amp;componentItemId=_C2gpUelQEeaKzLtos-NtKQ&amp;itemType=com.ibm.team.filesystem.FileItem&amp;itemId=_XKpZsJ1yEeeX37ItqAk_sA" w:history="1">
+                  <w:hyperlink r:id="rId35" w:anchor="action=com.ibm.team.scm.browseElement&amp;workspaceItemId=_Cw2tQOlQEeaKzLtos-NtKQ&amp;componentItemId=_C2gpUelQEeaKzLtos-NtKQ&amp;itemType=com.ibm.team.filesystem.FileItem&amp;itemId=_XKpZsJ1yEeeX37ItqAk_sA" w:history="1">
                     <w:r>
                       <w:rPr>
                         <w:rStyle w:val="Hyperlink"/>
@@ -4838,6 +4708,7 @@
                 </w:tcPr>
                 <w:p>
                   <w:pPr>
+                    <w:jc w:val="right"/>
                     <w:rPr>
                       <w:rFonts w:ascii="Arial" w:hAnsi="Arial" w:cs="Arial"/>
                       <w:color w:val="0000FF"/>
@@ -4845,37 +4716,20 @@
                       <w:u w:val="single"/>
                     </w:rPr>
                   </w:pPr>
-                  <w:hyperlink r:id="rId34" w:anchor="action=com.ibm.team.workitem.viewWorkItem&amp;id=588347" w:history="1">
+                  <w:hyperlink r:id="rId36" w:anchor="action=com.ibm.team.workitem.viewWorkItem&amp;id=588347" w:history="1">
                     <w:r>
                       <w:rPr>
                         <w:rStyle w:val="Hyperlink"/>
                         <w:rFonts w:ascii="Arial" w:hAnsi="Arial" w:cs="Arial"/>
                         <w:szCs w:val="22"/>
                       </w:rPr>
-                      <w:t xml:space="preserve">588347: Tech Manual at IOC EXIT IB*2*577 </w:t>
-                    </w:r>
-                    <w:proofErr w:type="spellStart"/>
-                    <w:r>
-                      <w:rPr>
-                        <w:rStyle w:val="Hyperlink"/>
-                        <w:rFonts w:ascii="Arial" w:hAnsi="Arial" w:cs="Arial"/>
-                        <w:szCs w:val="22"/>
-                      </w:rPr>
-                      <w:t>eBilling</w:t>
-                    </w:r>
-                    <w:proofErr w:type="spellEnd"/>
-                    <w:r>
-                      <w:rPr>
-                        <w:rStyle w:val="Hyperlink"/>
-                        <w:rFonts w:ascii="Arial" w:hAnsi="Arial" w:cs="Arial"/>
-                        <w:szCs w:val="22"/>
-                      </w:rPr>
-                      <w:t xml:space="preserve"> Build 2 </w:t>
+                      <w:t>588347</w:t>
                     </w:r>
                   </w:hyperlink>
                 </w:p>
                 <w:p>
                   <w:pPr>
+                    <w:jc w:val="right"/>
                     <w:rPr>
                       <w:rFonts w:ascii="Arial" w:hAnsi="Arial" w:cs="Arial"/>
                       <w:szCs w:val="22"/>
@@ -4939,7 +4793,7 @@
                       <w:u w:val="single"/>
                     </w:rPr>
                   </w:pPr>
-                  <w:hyperlink r:id="rId35" w:anchor="action=com.ibm.team.scm.browseElement&amp;workspaceItemId=_Cw2tQOlQEeaKzLtos-NtKQ&amp;componentItemId=_C2gpUelQEeaKzLtos-NtKQ&amp;itemType=com.ibm.team.filesystem.FileItem&amp;itemId=_XYpHgJ10EeeX37ItqAk_sA" w:history="1">
+                  <w:hyperlink r:id="rId37" w:anchor="action=com.ibm.team.scm.browseElement&amp;workspaceItemId=_Cw2tQOlQEeaKzLtos-NtKQ&amp;componentItemId=_C2gpUelQEeaKzLtos-NtKQ&amp;itemType=com.ibm.team.filesystem.FileItem&amp;itemId=_XYpHgJ10EeeX37ItqAk_sA" w:history="1">
                     <w:r>
                       <w:rPr>
                         <w:rStyle w:val="Hyperlink"/>
@@ -4972,6 +4826,7 @@
                 </w:tcPr>
                 <w:p>
                   <w:pPr>
+                    <w:jc w:val="right"/>
                     <w:rPr>
                       <w:rFonts w:ascii="Arial" w:hAnsi="Arial" w:cs="Arial"/>
                       <w:color w:val="0000FF"/>
@@ -4979,37 +4834,20 @@
                       <w:u w:val="single"/>
                     </w:rPr>
                   </w:pPr>
-                  <w:hyperlink r:id="rId36" w:anchor="action=com.ibm.team.workitem.viewWorkItem&amp;id=584697" w:history="1">
+                  <w:hyperlink r:id="rId38" w:anchor="action=com.ibm.team.workitem.viewWorkItem&amp;id=584697" w:history="1">
                     <w:r>
                       <w:rPr>
                         <w:rStyle w:val="Hyperlink"/>
                         <w:rFonts w:ascii="Arial" w:hAnsi="Arial" w:cs="Arial"/>
                         <w:szCs w:val="22"/>
                       </w:rPr>
-                      <w:t xml:space="preserve">584697: User Guide at IOC EXIT IB*2*577 </w:t>
-                    </w:r>
-                    <w:proofErr w:type="spellStart"/>
-                    <w:r>
-                      <w:rPr>
-                        <w:rStyle w:val="Hyperlink"/>
-                        <w:rFonts w:ascii="Arial" w:hAnsi="Arial" w:cs="Arial"/>
-                        <w:szCs w:val="22"/>
-                      </w:rPr>
-                      <w:t>eBilling</w:t>
-                    </w:r>
-                    <w:proofErr w:type="spellEnd"/>
-                    <w:r>
-                      <w:rPr>
-                        <w:rStyle w:val="Hyperlink"/>
-                        <w:rFonts w:ascii="Arial" w:hAnsi="Arial" w:cs="Arial"/>
-                        <w:szCs w:val="22"/>
-                      </w:rPr>
-                      <w:t xml:space="preserve"> Build 2</w:t>
+                      <w:t>584697</w:t>
                     </w:r>
                   </w:hyperlink>
                 </w:p>
                 <w:p>
                   <w:pPr>
+                    <w:jc w:val="right"/>
                     <w:rPr>
                       <w:rFonts w:ascii="Arial" w:hAnsi="Arial" w:cs="Arial"/>
                       <w:szCs w:val="22"/>
@@ -5019,11 +4857,6 @@
               </w:tc>
             </w:tr>
           </w:tbl>
-          <w:p>
-            <w:pPr>
-              <w:pStyle w:val="TableText"/>
-            </w:pPr>
-          </w:p>
           <w:p>
             <w:pPr>
               <w:pStyle w:val="TableText"/>
@@ -5506,14 +5339,6 @@
               </w:rPr>
             </w:pPr>
           </w:p>
-          <w:p>
-            <w:pPr>
-              <w:pStyle w:val="TableText"/>
-              <w:rPr>
-                <w:highlight w:val="yellow"/>
-              </w:rPr>
-            </w:pPr>
-          </w:p>
         </w:tc>
       </w:tr>
     </w:tbl>
@@ -5531,8 +5356,9 @@
       <w:pPr>
         <w:pStyle w:val="Heading1"/>
       </w:pPr>
-      <w:bookmarkStart w:id="12" w:name="_Toc494404093"/>
+      <w:bookmarkStart w:id="12" w:name="_Toc494462484"/>
       <w:r>
+        <w:lastRenderedPageBreak/>
         <w:t>Configuration Management Development Files (Ex. Source, JSP, Configuration, and Build Files)</w:t>
       </w:r>
       <w:bookmarkEnd w:id="12"/>
@@ -5541,7 +5367,7 @@
       <w:pPr>
         <w:pStyle w:val="Heading2"/>
       </w:pPr>
-      <w:bookmarkStart w:id="13" w:name="_Toc494404094"/>
+      <w:bookmarkStart w:id="13" w:name="_Toc494462485"/>
       <w:r>
         <w:t>Rational Change and Configuration Management (CCM) Repository (Formerly RTC)</w:t>
       </w:r>
@@ -5869,7 +5695,7 @@
       <w:pPr>
         <w:pStyle w:val="Heading3"/>
       </w:pPr>
-      <w:bookmarkStart w:id="16" w:name="_Toc494404095"/>
+      <w:bookmarkStart w:id="16" w:name="_Toc494462486"/>
       <w:r>
         <w:t xml:space="preserve">Baseline and </w:t>
       </w:r>
@@ -6065,7 +5891,13 @@
             </w:r>
             <w:proofErr w:type="spellEnd"/>
             <w:r>
-              <w:t xml:space="preserve">  (15: ebilling_doc_0929</w:t>
+              <w:t xml:space="preserve"> </w:t>
+            </w:r>
+            <w:r>
+              <w:t>/</w:t>
+            </w:r>
+            <w:r>
+              <w:t xml:space="preserve"> (15: ebilling_doc_0929</w:t>
             </w:r>
             <w:r>
               <w:t>2017)</w:t>
@@ -6100,7 +5932,7 @@
       <w:pPr>
         <w:pStyle w:val="Heading3"/>
       </w:pPr>
-      <w:bookmarkStart w:id="19" w:name="_Toc494404096"/>
+      <w:bookmarkStart w:id="19" w:name="_Toc494462487"/>
       <w:r>
         <w:t>Build Information</w:t>
       </w:r>
@@ -6180,7 +6012,6 @@
               <w:pStyle w:val="TableText"/>
             </w:pPr>
             <w:r>
-              <w:lastRenderedPageBreak/>
               <w:t>Build Output</w:t>
             </w:r>
           </w:p>
@@ -6216,6 +6047,7 @@
               <w:pStyle w:val="TableText"/>
             </w:pPr>
             <w:r>
+              <w:lastRenderedPageBreak/>
               <w:t>Build Output Directory</w:t>
             </w:r>
           </w:p>
@@ -6286,7 +6118,7 @@
       <w:pPr>
         <w:pStyle w:val="Heading3"/>
       </w:pPr>
-      <w:bookmarkStart w:id="21" w:name="_Toc494404097"/>
+      <w:bookmarkStart w:id="21" w:name="_Toc494462488"/>
       <w:r>
         <w:t>CCM/</w:t>
       </w:r>
@@ -6403,7 +6235,7 @@
       <w:pPr>
         <w:pStyle w:val="Heading3"/>
       </w:pPr>
-      <w:bookmarkStart w:id="23" w:name="_Toc494404098"/>
+      <w:bookmarkStart w:id="23" w:name="_Toc494462489"/>
       <w:r>
         <w:t>Build Label or Number</w:t>
       </w:r>
@@ -6522,7 +6354,7 @@
       <w:pPr>
         <w:pStyle w:val="Heading1"/>
       </w:pPr>
-      <w:bookmarkStart w:id="25" w:name="_Toc494404099"/>
+      <w:bookmarkStart w:id="25" w:name="_Toc494462490"/>
       <w:r>
         <w:t>Build and Packaging</w:t>
       </w:r>
@@ -6536,7 +6368,7 @@
           <w:szCs w:val="32"/>
         </w:rPr>
       </w:pPr>
-      <w:bookmarkStart w:id="26" w:name="_Toc494404100"/>
+      <w:bookmarkStart w:id="26" w:name="_Toc494462491"/>
       <w:r>
         <w:t>Build Logs</w:t>
       </w:r>
@@ -6595,7 +6427,7 @@
           <w:szCs w:val="32"/>
         </w:rPr>
       </w:pPr>
-      <w:bookmarkStart w:id="27" w:name="_Toc494404101"/>
+      <w:bookmarkStart w:id="27" w:name="_Toc494462492"/>
       <w:r>
         <w:t>Build System/Process Information</w:t>
       </w:r>
@@ -6651,7 +6483,7 @@
       <w:pPr>
         <w:pStyle w:val="Heading1"/>
       </w:pPr>
-      <w:bookmarkStart w:id="28" w:name="_Toc494404102"/>
+      <w:bookmarkStart w:id="28" w:name="_Toc494462493"/>
       <w:r>
         <w:lastRenderedPageBreak/>
         <w:t>Change Tracking</w:t>
@@ -6796,7 +6628,7 @@
                 <w:i/>
               </w:rPr>
             </w:pPr>
-            <w:hyperlink r:id="rId37" w:history="1">
+            <w:hyperlink r:id="rId39" w:history="1">
               <w:r>
                 <w:rPr>
                   <w:rStyle w:val="Hyperlink"/>
@@ -6865,7 +6697,7 @@
       <w:pPr>
         <w:pStyle w:val="Heading2"/>
       </w:pPr>
-      <w:bookmarkStart w:id="30" w:name="_Toc494404103"/>
+      <w:bookmarkStart w:id="30" w:name="_Toc494462494"/>
       <w:r>
         <w:t>Rational Change and Configuration Management (CCM) Repository (Formerly RTC)</w:t>
       </w:r>
@@ -7124,7 +6956,7 @@
                 <w:u w:val="single"/>
               </w:rPr>
             </w:pPr>
-            <w:hyperlink r:id="rId38" w:anchor="action=com.ibm.rdm.web.pages.showArtifact&amp;artifactURI=https%3A%2F%2Fclm.rational.oit.va.gov%2Frm%2Fresources%2F_yRY3wR4hEeepL52rEMDxQw&amp;linkURI=https%3A%2F%2Fclm.rational.oit.va.gov%2Frm%2Flinks%2F_9h1pkx4nEeepL52rEMDx" w:history="1">
+            <w:hyperlink r:id="rId40" w:anchor="action=com.ibm.rdm.web.pages.showArtifact&amp;artifactURI=https%3A%2F%2Fclm.rational.oit.va.gov%2Frm%2Fresources%2F_yRY3wR4hEeepL52rEMDxQw&amp;linkURI=https%3A%2F%2Fclm.rational.oit.va.gov%2Frm%2Flinks%2F_9h1pkx4nEeepL52rEMDx" w:history="1">
               <w:r>
                 <w:rPr>
                   <w:rStyle w:val="Hyperlink"/>
@@ -7193,7 +7025,7 @@
                 <w:u w:val="single"/>
               </w:rPr>
             </w:pPr>
-            <w:hyperlink r:id="rId39" w:anchor="action=com.ibm.rdm.web.pages.showArtifact&amp;artifactURI=https%3A%2F%2Fclm.rational.oit.va.gov%2Frm%2Fresources%2F_yRAD8R4mEeepL52rEMDxQw&amp;linkURI=https%3A%2F%2Fclm.rational.oit.va.gov%2Frm%2Flinks%2F_r3kYESX6EeeMa7rbcelM" w:history="1">
+            <w:hyperlink r:id="rId41" w:anchor="action=com.ibm.rdm.web.pages.showArtifact&amp;artifactURI=https%3A%2F%2Fclm.rational.oit.va.gov%2Frm%2Fresources%2F_yRAD8R4mEeepL52rEMDxQw&amp;linkURI=https%3A%2F%2Fclm.rational.oit.va.gov%2Frm%2Flinks%2F_r3kYESX6EeeMa7rbcelM" w:history="1">
               <w:r>
                 <w:rPr>
                   <w:rStyle w:val="Hyperlink"/>
@@ -7268,7 +7100,7 @@
                 <w:u w:val="single"/>
               </w:rPr>
             </w:pPr>
-            <w:hyperlink r:id="rId40" w:anchor="action=com.ibm.team.workitem.viewWorkItem&amp;id=522276" w:history="1">
+            <w:hyperlink r:id="rId42" w:anchor="action=com.ibm.team.workitem.viewWorkItem&amp;id=522276" w:history="1">
               <w:r>
                 <w:rPr>
                   <w:rStyle w:val="Hyperlink"/>
@@ -7333,7 +7165,7 @@
                 <w:u w:val="single"/>
               </w:rPr>
             </w:pPr>
-            <w:hyperlink r:id="rId41" w:anchor="action=com.ibm.team.workitem.viewWorkItem&amp;id=464021" w:history="1">
+            <w:hyperlink r:id="rId43" w:anchor="action=com.ibm.team.workitem.viewWorkItem&amp;id=464021" w:history="1">
               <w:r>
                 <w:rPr>
                   <w:rStyle w:val="Hyperlink"/>
@@ -7395,7 +7227,7 @@
                 <w:u w:val="single"/>
               </w:rPr>
             </w:pPr>
-            <w:hyperlink r:id="rId42" w:anchor="action=com.ibm.team.workitem.viewWorkItem&amp;id=522358" w:history="1">
+            <w:hyperlink r:id="rId44" w:anchor="action=com.ibm.team.workitem.viewWorkItem&amp;id=522358" w:history="1">
               <w:r>
                 <w:rPr>
                   <w:rStyle w:val="Hyperlink"/>
@@ -7457,7 +7289,7 @@
                 <w:u w:val="single"/>
               </w:rPr>
             </w:pPr>
-            <w:hyperlink r:id="rId43" w:anchor="action=com.ibm.team.workitem.viewWorkItem&amp;id=522351" w:history="1">
+            <w:hyperlink r:id="rId45" w:anchor="action=com.ibm.team.workitem.viewWorkItem&amp;id=522351" w:history="1">
               <w:r>
                 <w:rPr>
                   <w:rStyle w:val="Hyperlink"/>
@@ -7520,7 +7352,7 @@
                 <w:u w:val="single"/>
               </w:rPr>
             </w:pPr>
-            <w:hyperlink r:id="rId44" w:anchor="action=com.ibm.rdm.web.pages.showArtifact&amp;artifactURI=https%3A%2F%2Fclm.rational.oit.va.gov%2Frm%2Fresources%2F_Tt0yUR4iEeepL52rEMDxQw&amp;linkURI=https%3A%2F%2Fclm.rational.oit.va.gov%2Frm%2Flinks%2F_Crx3gR4rEeepL52rEMDx" w:history="1">
+            <w:hyperlink r:id="rId46" w:anchor="action=com.ibm.rdm.web.pages.showArtifact&amp;artifactURI=https%3A%2F%2Fclm.rational.oit.va.gov%2Frm%2Fresources%2F_Tt0yUR4iEeepL52rEMDxQw&amp;linkURI=https%3A%2F%2Fclm.rational.oit.va.gov%2Frm%2Flinks%2F_Crx3gR4rEeepL52rEMDx" w:history="1">
               <w:r>
                 <w:rPr>
                   <w:rStyle w:val="Hyperlink"/>
@@ -7585,7 +7417,7 @@
                 <w:u w:val="single"/>
               </w:rPr>
             </w:pPr>
-            <w:hyperlink r:id="rId45" w:anchor="action=com.ibm.rdm.web.pages.showArtifact&amp;artifactURI=https%3A%2F%2Fclm.rational.oit.va.gov%2Frm%2Fresources%2F_13S4Yx4qEeepL52rEMDxQw&amp;linkURI=https%3A%2F%2Fclm.rational.oit.va.gov%2Frm%2Flinks%2F_OcjdATmtEeedwPlzc41s" w:history="1">
+            <w:hyperlink r:id="rId47" w:anchor="action=com.ibm.rdm.web.pages.showArtifact&amp;artifactURI=https%3A%2F%2Fclm.rational.oit.va.gov%2Frm%2Fresources%2F_13S4Yx4qEeepL52rEMDxQw&amp;linkURI=https%3A%2F%2Fclm.rational.oit.va.gov%2Frm%2Flinks%2F_OcjdATmtEeedwPlzc41s" w:history="1">
               <w:r>
                 <w:rPr>
                   <w:rStyle w:val="Hyperlink"/>
@@ -7665,7 +7497,7 @@
                 <w:u w:val="single"/>
               </w:rPr>
             </w:pPr>
-            <w:hyperlink r:id="rId46" w:anchor="action=com.ibm.team.workitem.viewWorkItem&amp;id=522301" w:history="1">
+            <w:hyperlink r:id="rId48" w:anchor="action=com.ibm.team.workitem.viewWorkItem&amp;id=522301" w:history="1">
               <w:r>
                 <w:rPr>
                   <w:rStyle w:val="Hyperlink"/>
@@ -7728,7 +7560,7 @@
                 <w:u w:val="single"/>
               </w:rPr>
             </w:pPr>
-            <w:hyperlink r:id="rId47" w:anchor="action=com.ibm.team.workitem.viewWorkItem&amp;id=522326" w:history="1">
+            <w:hyperlink r:id="rId49" w:anchor="action=com.ibm.team.workitem.viewWorkItem&amp;id=522326" w:history="1">
               <w:r>
                 <w:rPr>
                   <w:rStyle w:val="Hyperlink"/>
@@ -7786,7 +7618,7 @@
       <w:pPr>
         <w:pStyle w:val="Heading1"/>
       </w:pPr>
-      <w:bookmarkStart w:id="33" w:name="_Toc494404104"/>
+      <w:bookmarkStart w:id="33" w:name="_Toc494462495"/>
       <w:r>
         <w:t>Release (Deployment) Information</w:t>
       </w:r>
@@ -7925,10 +7757,10 @@
         <w:tblDescription w:val="Release Package information, including identification, description, delivery method and location."/>
       </w:tblPr>
       <w:tblGrid>
-        <w:gridCol w:w="3543"/>
-        <w:gridCol w:w="1452"/>
-        <w:gridCol w:w="1159"/>
-        <w:gridCol w:w="3422"/>
+        <w:gridCol w:w="3355"/>
+        <w:gridCol w:w="2014"/>
+        <w:gridCol w:w="1158"/>
+        <w:gridCol w:w="3049"/>
       </w:tblGrid>
       <w:tr>
         <w:trPr>
@@ -8103,7 +7935,7 @@
               <w:rPr>
                 <w:rFonts w:cstheme="minorBidi"/>
               </w:rPr>
-              <w:t>edi_user_guide_r1017</w:t>
+              <w:t>ib_2_0_p577_edi_ug.pdf</w:t>
             </w:r>
           </w:p>
         </w:tc>
@@ -8192,7 +8024,7 @@
               <w:rPr>
                 <w:rFonts w:cstheme="minorBidi"/>
               </w:rPr>
-              <w:t>ib_2_0_p577_ig</w:t>
+              <w:t>ib_2_0_p577_ig.pdf</w:t>
             </w:r>
           </w:p>
         </w:tc>
@@ -8245,6 +8077,87 @@
                 <w:rFonts w:cstheme="minorBidi"/>
               </w:rPr>
               <w:t>.pdf download</w:t>
+            </w:r>
+          </w:p>
+        </w:tc>
+        <w:tc>
+          <w:tcPr>
+            <w:tcW w:w="1787" w:type="pct"/>
+          </w:tcPr>
+          <w:p>
+            <w:pPr>
+              <w:pStyle w:val="TableText"/>
+              <w:rPr>
+                <w:rFonts w:cstheme="minorBidi"/>
+              </w:rPr>
+            </w:pPr>
+            <w:r>
+              <w:rPr>
+                <w:rFonts w:cstheme="minorBidi"/>
+              </w:rPr>
+              <w:t>http://www4.va.gov/vdl/</w:t>
+            </w:r>
+          </w:p>
+        </w:tc>
+      </w:tr>
+      <w:tr>
+        <w:trPr>
+          <w:cantSplit/>
+        </w:trPr>
+        <w:tc>
+          <w:tcPr>
+            <w:tcW w:w="1850" w:type="pct"/>
+          </w:tcPr>
+          <w:p>
+            <w:pPr>
+              <w:pStyle w:val="TableText"/>
+              <w:rPr>
+                <w:rFonts w:cstheme="minorBidi"/>
+              </w:rPr>
+            </w:pPr>
+            <w:r>
+              <w:rPr>
+                <w:rFonts w:cstheme="minorBidi"/>
+              </w:rPr>
+              <w:t>ib_2_0_p577_tm.pdf</w:t>
+            </w:r>
+          </w:p>
+        </w:tc>
+        <w:tc>
+          <w:tcPr>
+            <w:tcW w:w="758" w:type="pct"/>
+          </w:tcPr>
+          <w:p>
+            <w:pPr>
+              <w:pStyle w:val="TableText"/>
+              <w:rPr>
+                <w:rFonts w:cstheme="minorBidi"/>
+              </w:rPr>
+            </w:pPr>
+            <w:r>
+              <w:rPr>
+                <w:rFonts w:cstheme="minorBidi"/>
+              </w:rPr>
+              <w:t>Technical/Security Manual</w:t>
+            </w:r>
+          </w:p>
+        </w:tc>
+        <w:tc>
+          <w:tcPr>
+            <w:tcW w:w="605" w:type="pct"/>
+          </w:tcPr>
+          <w:p>
+            <w:pPr>
+              <w:pStyle w:val="TableText"/>
+              <w:rPr>
+                <w:rFonts w:cstheme="minorBidi"/>
+              </w:rPr>
+            </w:pPr>
+            <w:r>
+              <w:rPr>
+                <w:rFonts w:cstheme="minorBidi"/>
+              </w:rPr>
+              <w:t>pdf download</w:t>
             </w:r>
           </w:p>
         </w:tc>
@@ -8546,7 +8459,7 @@
         <w:rStyle w:val="PageNumber"/>
         <w:noProof/>
       </w:rPr>
-      <w:t>ii</w:t>
+      <w:t>7</w:t>
     </w:r>
     <w:r>
       <w:rPr>
@@ -8603,7 +8516,7 @@
         <v:path o:extrusionok="f" gradientshapeok="t" o:connecttype="rect"/>
         <o:lock v:ext="edit" aspectratio="t"/>
       </v:shapetype>
-      <v:shape id="_x0000_i1028" type="#_x0000_t75" style="width:68.25pt;height:41.25pt" o:bullet="t">
+      <v:shape id="_x0000_i1032" type="#_x0000_t75" style="width:68.25pt;height:41.25pt" o:bullet="t">
         <v:imagedata r:id="rId1" o:title="pointing-finger-white-small"/>
       </v:shape>
     </w:pict>
@@ -14761,7 +14674,7 @@
 </file>
 
 <file path=customXml/itemProps4.xml><?xml version="1.0" encoding="utf-8"?>
-<ds:datastoreItem xmlns:ds="http://schemas.openxmlformats.org/officeDocument/2006/customXml" ds:itemID="{3E815BDF-9231-47D5-8E37-D0D21FF94EB5}">
+<ds:datastoreItem xmlns:ds="http://schemas.openxmlformats.org/officeDocument/2006/customXml" ds:itemID="{4A782438-7D61-4188-97A9-18671CF0E83F}">
   <ds:schemaRefs>
     <ds:schemaRef ds:uri="http://schemas.openxmlformats.org/officeDocument/2006/bibliography"/>
   </ds:schemaRefs>

</xml_diff>

<commit_message>
575962 updated documentation baseline label
</commit_message>
<xml_diff>
--- a/CM/Build 2/TAS eBill VDD IB_2_577.docx
+++ b/CM/Build 2/TAS eBill VDD IB_2_577.docx
@@ -39,19 +39,11 @@
         </w:rPr>
         <w:t xml:space="preserve">Transaction Application Suite (TAS) </w:t>
       </w:r>
-      <w:proofErr w:type="spellStart"/>
       <w:r>
         <w:rPr>
           <w:szCs w:val="28"/>
         </w:rPr>
-        <w:t>eBilling</w:t>
-      </w:r>
-      <w:proofErr w:type="spellEnd"/>
-      <w:r>
-        <w:rPr>
-          <w:szCs w:val="28"/>
-        </w:rPr>
-        <w:t xml:space="preserve"> Build</w:t>
+        <w:t>eBilling Build</w:t>
       </w:r>
       <w:r>
         <w:rPr>
@@ -931,15 +923,7 @@
         <w:t xml:space="preserve">product build process </w:t>
       </w:r>
       <w:r>
-        <w:t>(</w:t>
-      </w:r>
-      <w:proofErr w:type="spellStart"/>
-      <w:r>
-        <w:t>ProPath</w:t>
-      </w:r>
-      <w:proofErr w:type="spellEnd"/>
-      <w:r>
-        <w:t>, Product Build: BLD-1 Develop Product Component)</w:t>
+        <w:t>(ProPath, Product Build: BLD-1 Develop Product Component)</w:t>
       </w:r>
       <w:r>
         <w:t>.</w:t>
@@ -1000,15 +984,7 @@
         <w:t xml:space="preserve">, refer to the Software Configuration Management Procedures Template </w:t>
       </w:r>
       <w:r>
-        <w:t>(</w:t>
-      </w:r>
-      <w:proofErr w:type="spellStart"/>
-      <w:r>
-        <w:t>ProPath</w:t>
-      </w:r>
-      <w:proofErr w:type="spellEnd"/>
-      <w:r>
-        <w:t xml:space="preserve">, Project Planning: PRP 3.7). </w:t>
+        <w:t xml:space="preserve">(ProPath, Project Planning: PRP 3.7). </w:t>
       </w:r>
       <w:r>
         <w:t xml:space="preserve">The Project Manager is responsible for ensuring the Configuration Manager </w:t>
@@ -1038,8 +1014,6 @@
         <w:t>Table of Contents</w:t>
       </w:r>
     </w:p>
-    <w:bookmarkStart w:id="3" w:name="_GoBack"/>
-    <w:bookmarkEnd w:id="3"/>
     <w:p>
       <w:pPr>
         <w:pStyle w:val="TOC1"/>
@@ -2237,13 +2211,13 @@
       <w:pPr>
         <w:pStyle w:val="Heading1"/>
       </w:pPr>
-      <w:bookmarkStart w:id="4" w:name="_Toc494462480"/>
+      <w:bookmarkStart w:id="3" w:name="_Toc494462480"/>
       <w:bookmarkEnd w:id="0"/>
       <w:r>
         <w:lastRenderedPageBreak/>
         <w:t>General Configuration Management (CM) Information</w:t>
       </w:r>
-      <w:bookmarkEnd w:id="4"/>
+      <w:bookmarkEnd w:id="3"/>
     </w:p>
     <w:tbl>
       <w:tblPr>
@@ -2272,8 +2246,8 @@
             <w:pPr>
               <w:pStyle w:val="TableHeading"/>
             </w:pPr>
-            <w:bookmarkStart w:id="5" w:name="ColumnTitle_03"/>
-            <w:bookmarkEnd w:id="5"/>
+            <w:bookmarkStart w:id="4" w:name="ColumnTitle_03"/>
+            <w:bookmarkEnd w:id="4"/>
             <w:r>
               <w:t>Deliverable (Product) Name</w:t>
             </w:r>
@@ -2467,11 +2441,11 @@
       <w:pPr>
         <w:pStyle w:val="Heading1"/>
       </w:pPr>
-      <w:bookmarkStart w:id="6" w:name="_Toc494462481"/>
+      <w:bookmarkStart w:id="5" w:name="_Toc494462481"/>
       <w:r>
         <w:t>Configuration Management (CM) Tools</w:t>
       </w:r>
-      <w:bookmarkEnd w:id="6"/>
+      <w:bookmarkEnd w:id="5"/>
     </w:p>
     <w:tbl>
       <w:tblPr>
@@ -2502,8 +2476,8 @@
             <w:pPr>
               <w:pStyle w:val="TableHeading"/>
             </w:pPr>
-            <w:bookmarkStart w:id="7" w:name="ColumnTitle_04"/>
-            <w:bookmarkEnd w:id="7"/>
+            <w:bookmarkStart w:id="6" w:name="ColumnTitle_04"/>
+            <w:bookmarkEnd w:id="6"/>
             <w:r>
               <w:t>CM Tools</w:t>
             </w:r>
@@ -2846,33 +2820,31 @@
       <w:pPr>
         <w:pStyle w:val="Heading1"/>
       </w:pPr>
-      <w:bookmarkStart w:id="8" w:name="_Toc494462482"/>
+      <w:bookmarkStart w:id="7" w:name="_Toc494462482"/>
       <w:r>
         <w:t>Configuration Management of Documents</w:t>
       </w:r>
-      <w:bookmarkEnd w:id="8"/>
+      <w:bookmarkEnd w:id="7"/>
     </w:p>
     <w:p>
       <w:pPr>
         <w:pStyle w:val="Heading2"/>
       </w:pPr>
-      <w:bookmarkStart w:id="9" w:name="ColumnTitle_05"/>
-      <w:bookmarkStart w:id="10" w:name="_Toc494462483"/>
-      <w:bookmarkEnd w:id="9"/>
+      <w:bookmarkStart w:id="8" w:name="ColumnTitle_05"/>
+      <w:bookmarkStart w:id="9" w:name="_Toc494462483"/>
+      <w:bookmarkEnd w:id="8"/>
       <w:r>
         <w:t>Rational Change and Configuration Management (CCM) Documents</w:t>
       </w:r>
-      <w:bookmarkEnd w:id="10"/>
+      <w:bookmarkEnd w:id="9"/>
     </w:p>
     <w:p>
       <w:pPr>
         <w:pStyle w:val="BodyText"/>
       </w:pPr>
-      <w:proofErr w:type="gramStart"/>
       <w:r>
         <w:t>The CCM/RTC location for the documents and CCM/RTC explanation for the information.</w:t>
       </w:r>
-      <w:proofErr w:type="gramEnd"/>
     </w:p>
     <w:tbl>
       <w:tblPr>
@@ -2899,8 +2871,8 @@
             <w:pPr>
               <w:pStyle w:val="TableHeading"/>
             </w:pPr>
-            <w:bookmarkStart w:id="11" w:name="ColumnTitle_06"/>
-            <w:bookmarkEnd w:id="11"/>
+            <w:bookmarkStart w:id="10" w:name="ColumnTitle_06"/>
+            <w:bookmarkEnd w:id="10"/>
             <w:r>
               <w:t>CCM/RTC Information</w:t>
             </w:r>
@@ -3058,13 +3030,8 @@
               <w:t>Rally:</w:t>
             </w:r>
             <w:r>
-              <w:t xml:space="preserve"> </w:t>
-            </w:r>
-            <w:proofErr w:type="spellStart"/>
-            <w:r>
-              <w:t>eBilling</w:t>
-            </w:r>
-            <w:proofErr w:type="spellEnd"/>
+              <w:t xml:space="preserve"> eBilling</w:t>
+            </w:r>
           </w:p>
           <w:p>
             <w:pPr>
@@ -3117,26 +3084,19 @@
               <w:t>Rally:</w:t>
             </w:r>
             <w:r>
-              <w:t xml:space="preserve"> </w:t>
-            </w:r>
-            <w:proofErr w:type="spellStart"/>
+              <w:t xml:space="preserve"> eBilling</w:t>
+            </w:r>
+          </w:p>
+          <w:p>
+            <w:pPr>
+              <w:pStyle w:val="TableText"/>
+            </w:pPr>
+            <w:r>
+              <w:t xml:space="preserve">Rational: </w:t>
+            </w:r>
             <w:r>
               <w:t>eBilling</w:t>
             </w:r>
-            <w:proofErr w:type="spellEnd"/>
-          </w:p>
-          <w:p>
-            <w:pPr>
-              <w:pStyle w:val="TableText"/>
-            </w:pPr>
-            <w:r>
-              <w:t xml:space="preserve">Rational: </w:t>
-            </w:r>
-            <w:proofErr w:type="spellStart"/>
-            <w:r>
-              <w:t>eBilling</w:t>
-            </w:r>
-            <w:proofErr w:type="spellEnd"/>
             <w:r>
               <w:t xml:space="preserve"> </w:t>
             </w:r>
@@ -3171,11 +3131,9 @@
             <w:pPr>
               <w:pStyle w:val="TableText"/>
             </w:pPr>
-            <w:proofErr w:type="spellStart"/>
             <w:r>
               <w:t>eBilling_document_stream</w:t>
             </w:r>
-            <w:proofErr w:type="spellEnd"/>
           </w:p>
         </w:tc>
       </w:tr>
@@ -3208,7 +3166,12 @@
               <w:pStyle w:val="TableText"/>
             </w:pPr>
             <w:r>
-              <w:t>(15: ebilling_documents_0929</w:t>
+              <w:t>(15: ebilling_doc</w:t>
+            </w:r>
+            <w:bookmarkStart w:id="11" w:name="_GoBack"/>
+            <w:bookmarkEnd w:id="11"/>
+            <w:r>
+              <w:t>_1001</w:t>
             </w:r>
             <w:r>
               <w:t>2017)</w:t>
@@ -3257,15 +3220,7 @@
               <w:t xml:space="preserve">: </w:t>
             </w:r>
             <w:r>
-              <w:t xml:space="preserve">MCCF_EDI_TAS </w:t>
-            </w:r>
-            <w:proofErr w:type="spellStart"/>
-            <w:r>
-              <w:t>eBilling_documents</w:t>
-            </w:r>
-            <w:proofErr w:type="spellEnd"/>
-            <w:r>
-              <w:t xml:space="preserve">  </w:t>
+              <w:t xml:space="preserve">MCCF_EDI_TAS eBilling_documents  </w:t>
             </w:r>
           </w:p>
           <w:p>
@@ -3754,25 +3709,7 @@
                         <w:rFonts w:ascii="Arial" w:hAnsi="Arial" w:cs="Arial"/>
                         <w:szCs w:val="22"/>
                       </w:rPr>
-                      <w:t xml:space="preserve">TAS </w:t>
-                    </w:r>
-                    <w:proofErr w:type="spellStart"/>
-                    <w:r>
-                      <w:rPr>
-                        <w:rStyle w:val="Hyperlink"/>
-                        <w:rFonts w:ascii="Arial" w:hAnsi="Arial" w:cs="Arial"/>
-                        <w:szCs w:val="22"/>
-                      </w:rPr>
-                      <w:t>eBill</w:t>
-                    </w:r>
-                    <w:proofErr w:type="spellEnd"/>
-                    <w:r>
-                      <w:rPr>
-                        <w:rStyle w:val="Hyperlink"/>
-                        <w:rFonts w:ascii="Arial" w:hAnsi="Arial" w:cs="Arial"/>
-                        <w:szCs w:val="22"/>
-                      </w:rPr>
-                      <w:t xml:space="preserve"> Defect Log IB_2.0_577 v2.00.xlsx</w:t>
+                      <w:t>TAS eBill Defect Log IB_2.0_577 v2.00.xlsx</w:t>
                     </w:r>
                   </w:hyperlink>
                 </w:p>
@@ -3892,25 +3829,7 @@
                         <w:rFonts w:ascii="Arial" w:hAnsi="Arial" w:cs="Arial"/>
                         <w:szCs w:val="22"/>
                       </w:rPr>
-                      <w:t xml:space="preserve">TAS </w:t>
-                    </w:r>
-                    <w:proofErr w:type="spellStart"/>
-                    <w:r>
-                      <w:rPr>
-                        <w:rStyle w:val="Hyperlink"/>
-                        <w:rFonts w:ascii="Arial" w:hAnsi="Arial" w:cs="Arial"/>
-                        <w:szCs w:val="22"/>
-                      </w:rPr>
-                      <w:t>eBill</w:t>
-                    </w:r>
-                    <w:proofErr w:type="spellEnd"/>
-                    <w:r>
-                      <w:rPr>
-                        <w:rStyle w:val="Hyperlink"/>
-                        <w:rFonts w:ascii="Arial" w:hAnsi="Arial" w:cs="Arial"/>
-                        <w:szCs w:val="22"/>
-                      </w:rPr>
-                      <w:t xml:space="preserve"> TEL IB_2.0_577 v3.00.xlsx</w:t>
+                      <w:t>TAS eBill TEL IB_2.0_577 v3.00.xlsx</w:t>
                     </w:r>
                   </w:hyperlink>
                 </w:p>
@@ -4020,25 +3939,7 @@
                         <w:rFonts w:ascii="Arial" w:hAnsi="Arial" w:cs="Arial"/>
                         <w:szCs w:val="22"/>
                       </w:rPr>
-                      <w:t xml:space="preserve">TAS </w:t>
-                    </w:r>
-                    <w:proofErr w:type="spellStart"/>
-                    <w:r>
-                      <w:rPr>
-                        <w:rStyle w:val="Hyperlink"/>
-                        <w:rFonts w:ascii="Arial" w:hAnsi="Arial" w:cs="Arial"/>
-                        <w:szCs w:val="22"/>
-                      </w:rPr>
-                      <w:t>eBill</w:t>
-                    </w:r>
-                    <w:proofErr w:type="spellEnd"/>
-                    <w:r>
-                      <w:rPr>
-                        <w:rStyle w:val="Hyperlink"/>
-                        <w:rFonts w:ascii="Arial" w:hAnsi="Arial" w:cs="Arial"/>
-                        <w:szCs w:val="22"/>
-                      </w:rPr>
-                      <w:t xml:space="preserve"> IOC Test Execution Log IB_2_577.xlsx</w:t>
+                      <w:t>TAS eBill IOC Test Execution Log IB_2_577.xlsx</w:t>
                     </w:r>
                   </w:hyperlink>
                 </w:p>
@@ -4289,25 +4190,7 @@
                         <w:rFonts w:ascii="Arial" w:hAnsi="Arial" w:cs="Arial"/>
                         <w:szCs w:val="22"/>
                       </w:rPr>
-                      <w:t xml:space="preserve">TAS </w:t>
-                    </w:r>
-                    <w:proofErr w:type="spellStart"/>
-                    <w:r>
-                      <w:rPr>
-                        <w:rStyle w:val="Hyperlink"/>
-                        <w:rFonts w:ascii="Arial" w:hAnsi="Arial" w:cs="Arial"/>
-                        <w:szCs w:val="22"/>
-                      </w:rPr>
-                      <w:t>eBill</w:t>
-                    </w:r>
-                    <w:proofErr w:type="spellEnd"/>
-                    <w:r>
-                      <w:rPr>
-                        <w:rStyle w:val="Hyperlink"/>
-                        <w:rFonts w:ascii="Arial" w:hAnsi="Arial" w:cs="Arial"/>
-                        <w:szCs w:val="22"/>
-                      </w:rPr>
-                      <w:t xml:space="preserve"> RTM IB_2.0_577 v2.00.xlsx</w:t>
+                      <w:t>TAS eBill RTM IB_2.0_577 v2.00.xlsx</w:t>
                     </w:r>
                   </w:hyperlink>
                 </w:p>
@@ -4426,25 +4309,7 @@
                         <w:rFonts w:ascii="Calibri" w:hAnsi="Calibri"/>
                         <w:szCs w:val="22"/>
                       </w:rPr>
-                      <w:t xml:space="preserve">TAS </w:t>
-                    </w:r>
-                    <w:proofErr w:type="spellStart"/>
-                    <w:r>
-                      <w:rPr>
-                        <w:rStyle w:val="Hyperlink"/>
-                        <w:rFonts w:ascii="Calibri" w:hAnsi="Calibri"/>
-                        <w:szCs w:val="22"/>
-                      </w:rPr>
-                      <w:t>eBill</w:t>
-                    </w:r>
-                    <w:proofErr w:type="spellEnd"/>
-                    <w:r>
-                      <w:rPr>
-                        <w:rStyle w:val="Hyperlink"/>
-                        <w:rFonts w:ascii="Calibri" w:hAnsi="Calibri"/>
-                        <w:szCs w:val="22"/>
-                      </w:rPr>
-                      <w:t xml:space="preserve"> VDD IB_2_577.docx</w:t>
+                      <w:t>TAS eBill VDD IB_2_577.docx</w:t>
                     </w:r>
                   </w:hyperlink>
                 </w:p>
@@ -5480,15 +5345,7 @@
               </w:rPr>
             </w:pPr>
             <w:r>
-              <w:t xml:space="preserve">Since this is a </w:t>
-            </w:r>
-            <w:proofErr w:type="spellStart"/>
-            <w:r>
-              <w:t>VistA</w:t>
-            </w:r>
-            <w:proofErr w:type="spellEnd"/>
-            <w:r>
-              <w:t xml:space="preserve"> Patch, the source files were submitted to </w:t>
+              <w:t xml:space="preserve">Since this is a VistA Patch, the source files were submitted to </w:t>
             </w:r>
             <w:r>
               <w:t>Forum – forum.med.va.gov</w:t>
@@ -5620,13 +5477,8 @@
               </w:rPr>
             </w:pPr>
             <w:r>
-              <w:t xml:space="preserve">Rational: </w:t>
-            </w:r>
-            <w:proofErr w:type="spellStart"/>
-            <w:r>
-              <w:t>eBilling</w:t>
-            </w:r>
-            <w:proofErr w:type="spellEnd"/>
+              <w:t>Rational: eBilling</w:t>
+            </w:r>
           </w:p>
         </w:tc>
       </w:tr>
@@ -5789,13 +5641,8 @@
               </w:rPr>
             </w:pPr>
             <w:r>
-              <w:t xml:space="preserve">Rally – VA MCCF / </w:t>
-            </w:r>
-            <w:proofErr w:type="spellStart"/>
-            <w:r>
-              <w:t>eBilling</w:t>
-            </w:r>
-            <w:proofErr w:type="spellEnd"/>
+              <w:t>Rally – VA MCCF / eBilling</w:t>
+            </w:r>
             <w:r>
               <w:t xml:space="preserve"> / User stories 11, 114, 127, 129, 976 &amp; 1166</w:t>
             </w:r>
@@ -5883,21 +5730,13 @@
               <w:t>MCCF</w:t>
             </w:r>
             <w:r>
-              <w:t xml:space="preserve">_EDI_TAS </w:t>
-            </w:r>
-            <w:proofErr w:type="spellStart"/>
-            <w:r>
-              <w:t>eBilling_documents</w:t>
-            </w:r>
-            <w:proofErr w:type="spellEnd"/>
-            <w:r>
-              <w:t xml:space="preserve"> </w:t>
+              <w:t xml:space="preserve">_EDI_TAS eBilling_documents </w:t>
             </w:r>
             <w:r>
               <w:t>/</w:t>
             </w:r>
             <w:r>
-              <w:t xml:space="preserve"> (15: ebilling_doc_0929</w:t>
+              <w:t xml:space="preserve"> (15: ebilling_doc_1001</w:t>
             </w:r>
             <w:r>
               <w:t>2017)</w:t>
@@ -6095,15 +5934,7 @@
               <w:pStyle w:val="TableText"/>
             </w:pPr>
             <w:r>
-              <w:t xml:space="preserve">National release to all </w:t>
-            </w:r>
-            <w:proofErr w:type="spellStart"/>
-            <w:r>
-              <w:t>VistA</w:t>
-            </w:r>
-            <w:proofErr w:type="spellEnd"/>
-            <w:r>
-              <w:t xml:space="preserve"> sites</w:t>
+              <w:t>National release to all VistA sites</w:t>
             </w:r>
           </w:p>
         </w:tc>
@@ -6136,15 +5967,7 @@
         </w:rPr>
       </w:pPr>
       <w:r>
-        <w:t xml:space="preserve">The name of the build definition, which controls </w:t>
-      </w:r>
-      <w:proofErr w:type="gramStart"/>
-      <w:r>
-        <w:t>what</w:t>
-      </w:r>
-      <w:proofErr w:type="gramEnd"/>
-      <w:r>
-        <w:t xml:space="preserve"> is built and how it is built.</w:t>
+        <w:t>The name of the build definition, which controls what is built and how it is built.</w:t>
       </w:r>
     </w:p>
     <w:tbl>
@@ -6245,11 +6068,9 @@
       <w:pPr>
         <w:pStyle w:val="BodyText"/>
       </w:pPr>
-      <w:proofErr w:type="gramStart"/>
       <w:r>
         <w:t>The identifier for the derived object or package that was produced for deployment and/or install.</w:t>
       </w:r>
-      <w:proofErr w:type="gramEnd"/>
     </w:p>
     <w:tbl>
       <w:tblPr>
@@ -6455,7 +6276,6 @@
       <w:r>
         <w:t xml:space="preserve">It contains the code (routines, menu options, </w:t>
       </w:r>
-      <w:proofErr w:type="spellStart"/>
       <w:r>
         <w:t>L</w:t>
       </w:r>
@@ -6466,11 +6286,7 @@
         <w:t>M</w:t>
       </w:r>
       <w:r>
-        <w:t>an</w:t>
-      </w:r>
-      <w:proofErr w:type="spellEnd"/>
-      <w:r>
-        <w:t xml:space="preserve"> templates, protocols, etc.), that were created or modified as part of the patch. It is the true source file for all nationally released code. It also helps identify those routines that are being updated by more than one patch to help teams identify who needs to coordinate with whom for overlaps.</w:t>
+        <w:t>an templates, protocols, etc.), that were created or modified as part of the patch. It is the true source file for all nationally released code. It also helps identify those routines that are being updated by more than one patch to help teams identify who needs to coordinate with whom for overlaps.</w:t>
       </w:r>
     </w:p>
     <w:p>
@@ -6875,14 +6691,12 @@
                 <w:rFonts w:ascii="Times New Roman" w:hAnsi="Times New Roman" w:cs="Times New Roman"/>
               </w:rPr>
             </w:pPr>
-            <w:proofErr w:type="spellStart"/>
             <w:r>
               <w:rPr>
                 <w:rFonts w:ascii="Times New Roman" w:hAnsi="Times New Roman" w:cs="Times New Roman"/>
               </w:rPr>
               <w:t>eBilling</w:t>
             </w:r>
-            <w:proofErr w:type="spellEnd"/>
           </w:p>
         </w:tc>
       </w:tr>
@@ -6990,23 +6804,7 @@
                 <w:b/>
                 <w:bCs/>
               </w:rPr>
-              <w:t xml:space="preserve">EPIC: Maintain </w:t>
-            </w:r>
-            <w:proofErr w:type="spellStart"/>
-            <w:r>
-              <w:rPr>
-                <w:b/>
-                <w:bCs/>
-              </w:rPr>
-              <w:t>eBilling</w:t>
-            </w:r>
-            <w:proofErr w:type="spellEnd"/>
-            <w:r>
-              <w:rPr>
-                <w:b/>
-                <w:bCs/>
-              </w:rPr>
-              <w:t xml:space="preserve"> Compliance</w:t>
+              <w:t>EPIC: Maintain eBilling Compliance</w:t>
             </w:r>
           </w:p>
         </w:tc>
@@ -7065,23 +6863,7 @@
                 <w:b/>
                 <w:bCs/>
               </w:rPr>
-              <w:t xml:space="preserve">for </w:t>
-            </w:r>
-            <w:proofErr w:type="spellStart"/>
-            <w:r>
-              <w:rPr>
-                <w:b/>
-                <w:bCs/>
-              </w:rPr>
-              <w:t>eBilling</w:t>
-            </w:r>
-            <w:proofErr w:type="spellEnd"/>
-            <w:r>
-              <w:rPr>
-                <w:b/>
-                <w:bCs/>
-              </w:rPr>
-              <w:t xml:space="preserve"> EDI Transactions</w:t>
+              <w:t>for eBilling EDI Transactions</w:t>
             </w:r>
           </w:p>
         </w:tc>
@@ -7381,23 +7163,7 @@
                 <w:b/>
                 <w:bCs/>
               </w:rPr>
-              <w:t xml:space="preserve">EPIC: Update </w:t>
-            </w:r>
-            <w:proofErr w:type="spellStart"/>
-            <w:r>
-              <w:rPr>
-                <w:b/>
-                <w:bCs/>
-              </w:rPr>
-              <w:t>eBilling</w:t>
-            </w:r>
-            <w:proofErr w:type="spellEnd"/>
-            <w:r>
-              <w:rPr>
-                <w:b/>
-                <w:bCs/>
-              </w:rPr>
-              <w:t xml:space="preserve"> Functionality</w:t>
+              <w:t>EPIC: Update eBilling Functionality</w:t>
             </w:r>
           </w:p>
         </w:tc>
@@ -7445,33 +7211,8 @@
                 <w:b/>
                 <w:bCs/>
               </w:rPr>
-              <w:t xml:space="preserve">-SUB EPIC: Update </w:t>
-            </w:r>
-            <w:proofErr w:type="spellStart"/>
-            <w:r>
-              <w:rPr>
-                <w:b/>
-                <w:bCs/>
-              </w:rPr>
-              <w:t>eBilling</w:t>
-            </w:r>
-            <w:proofErr w:type="spellEnd"/>
-            <w:r>
-              <w:rPr>
-                <w:b/>
-                <w:bCs/>
-              </w:rPr>
-              <w:t xml:space="preserve"> </w:t>
-            </w:r>
-            <w:proofErr w:type="spellStart"/>
-            <w:r>
-              <w:rPr>
-                <w:b/>
-                <w:bCs/>
-              </w:rPr>
-              <w:t>VistA</w:t>
-            </w:r>
-            <w:proofErr w:type="spellEnd"/>
+              <w:t>-SUB EPIC: Update eBilling VistA</w:t>
+            </w:r>
             <w:r>
               <w:rPr>
                 <w:b/>
@@ -7879,19 +7620,11 @@
                 <w:rFonts w:cstheme="minorBidi"/>
               </w:rPr>
             </w:pPr>
-            <w:proofErr w:type="spellStart"/>
             <w:r>
               <w:rPr>
                 <w:rFonts w:cstheme="minorBidi"/>
               </w:rPr>
-              <w:t>PackMan</w:t>
-            </w:r>
-            <w:proofErr w:type="spellEnd"/>
-            <w:r>
-              <w:rPr>
-                <w:rFonts w:cstheme="minorBidi"/>
-              </w:rPr>
-              <w:t xml:space="preserve"> message</w:t>
+              <w:t>PackMan message</w:t>
             </w:r>
           </w:p>
         </w:tc>
@@ -8043,21 +7776,7 @@
               <w:rPr>
                 <w:rFonts w:cstheme="minorBidi"/>
               </w:rPr>
-              <w:t xml:space="preserve">Deployment, </w:t>
-            </w:r>
-            <w:proofErr w:type="spellStart"/>
-            <w:r>
-              <w:rPr>
-                <w:rFonts w:cstheme="minorBidi"/>
-              </w:rPr>
-              <w:t>Backout</w:t>
-            </w:r>
-            <w:proofErr w:type="spellEnd"/>
-            <w:r>
-              <w:rPr>
-                <w:rFonts w:cstheme="minorBidi"/>
-              </w:rPr>
-              <w:t xml:space="preserve"> and Rollback Plan</w:t>
+              <w:t>Deployment, Backout and Rollback Plan</w:t>
             </w:r>
           </w:p>
         </w:tc>
@@ -8459,7 +8178,7 @@
         <w:rStyle w:val="PageNumber"/>
         <w:noProof/>
       </w:rPr>
-      <w:t>7</w:t>
+      <w:t>4</w:t>
     </w:r>
     <w:r>
       <w:rPr>
@@ -8516,7 +8235,7 @@
         <v:path o:extrusionok="f" gradientshapeok="t" o:connecttype="rect"/>
         <o:lock v:ext="edit" aspectratio="t"/>
       </v:shapetype>
-      <v:shape id="_x0000_i1032" type="#_x0000_t75" style="width:68.25pt;height:41.25pt" o:bullet="t">
+      <v:shape id="_x0000_i1028" type="#_x0000_t75" style="width:68.25pt;height:41.25pt" o:bullet="t">
         <v:imagedata r:id="rId1" o:title="pointing-finger-white-small"/>
       </v:shape>
     </w:pict>
@@ -14484,6 +14203,23 @@
 </file>
 
 <file path=customXml/item1.xml><?xml version="1.0" encoding="utf-8"?>
+<p:properties xmlns:p="http://schemas.microsoft.com/office/2006/metadata/properties" xmlns:xsi="http://www.w3.org/2001/XMLSchema-instance" xmlns:pc="http://schemas.microsoft.com/office/infopath/2007/PartnerControls">
+  <documentManagement>
+    <Section xmlns="dccbc5df-29b3-4670-b8f5-ce9b6d6a1832">CD2 Required Documentation Templates</Section>
+  </documentManagement>
+</p:properties>
+</file>
+
+<file path=customXml/item2.xml><?xml version="1.0" encoding="utf-8"?>
+<?mso-contentType ?>
+<FormTemplates xmlns="http://schemas.microsoft.com/sharepoint/v3/contenttype/forms">
+  <Display>DocumentLibraryForm</Display>
+  <Edit>DocumentLibraryForm</Edit>
+  <New>DocumentLibraryForm</New>
+</FormTemplates>
+</file>
+
+<file path=customXml/item3.xml><?xml version="1.0" encoding="utf-8"?>
 <ct:contentTypeSchema xmlns:ct="http://schemas.microsoft.com/office/2006/metadata/contentType" xmlns:ma="http://schemas.microsoft.com/office/2006/metadata/properties/metaAttributes" ct:_="" ma:_="" ma:contentTypeName="Document" ma:contentTypeID="0x0101004B55E56D3DD6DC4BB3756304B0ED6A72" ma:contentTypeVersion="1" ma:contentTypeDescription="Create a new document." ma:contentTypeScope="" ma:versionID="e7663c1fcff5c2e6022477c95496ec06">
   <xsd:schema xmlns:xsd="http://www.w3.org/2001/XMLSchema" xmlns:xs="http://www.w3.org/2001/XMLSchema" xmlns:p="http://schemas.microsoft.com/office/2006/metadata/properties" xmlns:ns2="dccbc5df-29b3-4670-b8f5-ce9b6d6a1832" targetNamespace="http://schemas.microsoft.com/office/2006/metadata/properties" ma:root="true" ma:fieldsID="fdf68a86bd0da0ce85bfb8f7fab78218" ns2:_="">
     <xsd:import namespace="dccbc5df-29b3-4670-b8f5-ce9b6d6a1832"/>
@@ -14616,28 +14352,29 @@
 </ct:contentTypeSchema>
 </file>
 
-<file path=customXml/item2.xml><?xml version="1.0" encoding="utf-8"?>
-<?mso-contentType ?>
-<FormTemplates xmlns="http://schemas.microsoft.com/sharepoint/v3/contenttype/forms">
-  <Display>DocumentLibraryForm</Display>
-  <Edit>DocumentLibraryForm</Edit>
-  <New>DocumentLibraryForm</New>
-</FormTemplates>
-</file>
-
-<file path=customXml/item3.xml><?xml version="1.0" encoding="utf-8"?>
-<p:properties xmlns:p="http://schemas.microsoft.com/office/2006/metadata/properties" xmlns:xsi="http://www.w3.org/2001/XMLSchema-instance" xmlns:pc="http://schemas.microsoft.com/office/infopath/2007/PartnerControls">
-  <documentManagement>
-    <Section xmlns="dccbc5df-29b3-4670-b8f5-ce9b6d6a1832">CD2 Required Documentation Templates</Section>
-  </documentManagement>
-</p:properties>
-</file>
-
 <file path=customXml/item4.xml><?xml version="1.0" encoding="utf-8"?>
 <b:Sources xmlns:b="http://schemas.openxmlformats.org/officeDocument/2006/bibliography" xmlns="http://schemas.openxmlformats.org/officeDocument/2006/bibliography" SelectedStyle="\APA.XSL" StyleName="APA"/>
 </file>
 
 <file path=customXml/itemProps1.xml><?xml version="1.0" encoding="utf-8"?>
+<ds:datastoreItem xmlns:ds="http://schemas.openxmlformats.org/officeDocument/2006/customXml" ds:itemID="{4560517E-F5A4-41E1-9F01-60AB7EB0F206}">
+  <ds:schemaRefs>
+    <ds:schemaRef ds:uri="http://schemas.microsoft.com/office/2006/metadata/properties"/>
+    <ds:schemaRef ds:uri="http://schemas.microsoft.com/office/infopath/2007/PartnerControls"/>
+    <ds:schemaRef ds:uri="dccbc5df-29b3-4670-b8f5-ce9b6d6a1832"/>
+  </ds:schemaRefs>
+</ds:datastoreItem>
+</file>
+
+<file path=customXml/itemProps2.xml><?xml version="1.0" encoding="utf-8"?>
+<ds:datastoreItem xmlns:ds="http://schemas.openxmlformats.org/officeDocument/2006/customXml" ds:itemID="{BE5AF119-2C45-4036-98D5-B4140043C77C}">
+  <ds:schemaRefs>
+    <ds:schemaRef ds:uri="http://schemas.microsoft.com/sharepoint/v3/contenttype/forms"/>
+  </ds:schemaRefs>
+</ds:datastoreItem>
+</file>
+
+<file path=customXml/itemProps3.xml><?xml version="1.0" encoding="utf-8"?>
 <ds:datastoreItem xmlns:ds="http://schemas.openxmlformats.org/officeDocument/2006/customXml" ds:itemID="{0D4D20C0-8C1B-4BB8-B3EA-4BA82C1490DF}">
   <ds:schemaRefs>
     <ds:schemaRef ds:uri="http://schemas.microsoft.com/office/2006/metadata/contentType"/>
@@ -14655,26 +14392,8 @@
 </ds:datastoreItem>
 </file>
 
-<file path=customXml/itemProps2.xml><?xml version="1.0" encoding="utf-8"?>
-<ds:datastoreItem xmlns:ds="http://schemas.openxmlformats.org/officeDocument/2006/customXml" ds:itemID="{BE5AF119-2C45-4036-98D5-B4140043C77C}">
-  <ds:schemaRefs>
-    <ds:schemaRef ds:uri="http://schemas.microsoft.com/sharepoint/v3/contenttype/forms"/>
-  </ds:schemaRefs>
-</ds:datastoreItem>
-</file>
-
-<file path=customXml/itemProps3.xml><?xml version="1.0" encoding="utf-8"?>
-<ds:datastoreItem xmlns:ds="http://schemas.openxmlformats.org/officeDocument/2006/customXml" ds:itemID="{4560517E-F5A4-41E1-9F01-60AB7EB0F206}">
-  <ds:schemaRefs>
-    <ds:schemaRef ds:uri="http://schemas.microsoft.com/office/2006/metadata/properties"/>
-    <ds:schemaRef ds:uri="http://schemas.microsoft.com/office/infopath/2007/PartnerControls"/>
-    <ds:schemaRef ds:uri="dccbc5df-29b3-4670-b8f5-ce9b6d6a1832"/>
-  </ds:schemaRefs>
-</ds:datastoreItem>
-</file>
-
 <file path=customXml/itemProps4.xml><?xml version="1.0" encoding="utf-8"?>
-<ds:datastoreItem xmlns:ds="http://schemas.openxmlformats.org/officeDocument/2006/customXml" ds:itemID="{4A782438-7D61-4188-97A9-18671CF0E83F}">
+<ds:datastoreItem xmlns:ds="http://schemas.openxmlformats.org/officeDocument/2006/customXml" ds:itemID="{F950D885-1C86-44F2-98BC-CA68D9A3A98F}">
   <ds:schemaRefs>
     <ds:schemaRef ds:uri="http://schemas.openxmlformats.org/officeDocument/2006/bibliography"/>
   </ds:schemaRefs>

</xml_diff>